<commit_message>
Alterações nos contextos e relatório
Algumas alterações nos contextos como explicações de algumas funcionalidades e digitalização um relatório (parcial) faltando sua apreciação, alterações e complementação...
</commit_message>
<xml_diff>
--- a/Documentação do site.docx
+++ b/Documentação do site.docx
@@ -536,6 +536,28 @@
     </w:p>
     <w:p>
       <w:pPr>
+        <w:pStyle w:val="Abstract"/>
+        <w:spacing w:line="360" w:lineRule="auto"/>
+        <w:ind w:left="0" w:right="0"/>
+      </w:pPr>
+      <w:r>
+        <w:lastRenderedPageBreak/>
+        <w:t>Palavras-chave: Transporte Lotação Rodoviário de Passageiros e Encomendas; Inovação; Estratégia; Tecnologia; Plataforma.</w:t>
+      </w:r>
+    </w:p>
+    <w:p>
+      <w:pPr>
+        <w:pStyle w:val="Abstract"/>
+        <w:spacing w:line="360" w:lineRule="auto"/>
+        <w:ind w:left="0" w:right="0"/>
+        <w:rPr>
+          <w:rFonts w:ascii="Times New Roman" w:hAnsi="Times New Roman"/>
+          <w:i w:val="0"/>
+        </w:rPr>
+      </w:pPr>
+    </w:p>
+    <w:p>
+      <w:pPr>
         <w:pStyle w:val="Ttulo1"/>
         <w:numPr>
           <w:ilvl w:val="0"/>
@@ -560,7 +582,6 @@
           <w:szCs w:val="24"/>
           <w:lang w:val="pt-BR"/>
         </w:rPr>
-        <w:lastRenderedPageBreak/>
         <w:t>Introdução</w:t>
       </w:r>
     </w:p>
@@ -676,7 +697,19 @@
         <w:rPr>
           <w:lang w:val="pt-BR"/>
         </w:rPr>
-        <w:t>Usuários de transportes particulares que viajam constantemente na rota Capitão Poço/Belém e/ou entre municípios que se localiza as margens das rodovias que dão acesso à capital do Estado, assim como, transportes de encomendas das referidas rotas.</w:t>
+        <w:t xml:space="preserve">Usuários de transportes </w:t>
+      </w:r>
+      <w:r>
+        <w:rPr>
+          <w:lang w:val="pt-BR"/>
+        </w:rPr>
+        <w:t xml:space="preserve">rodoviários </w:t>
+      </w:r>
+      <w:r>
+        <w:rPr>
+          <w:lang w:val="pt-BR"/>
+        </w:rPr>
+        <w:t>particulares que viajam constantemente na rota Capitão Poço/Belém e/ou entre municípios que se localiza as margens das rodovias que dão acesso à capital do Estado, assim como, transportes de encomendas das referidas rotas.</w:t>
       </w:r>
     </w:p>
     <w:p>
@@ -805,6 +838,7 @@
           <w:szCs w:val="24"/>
           <w:lang w:val="pt-BR"/>
         </w:rPr>
+        <w:lastRenderedPageBreak/>
         <w:t>- Tornar mais eficiente a comunicação entre passageiros e motoristas;</w:t>
       </w:r>
     </w:p>
@@ -939,7 +973,131 @@
           <w:szCs w:val="24"/>
           <w:lang w:val="pt-BR"/>
         </w:rPr>
-        <w:t>- Cadastrar condutores de veículos;</w:t>
+        <w:t>- Cadastrar usuários (clientes);</w:t>
+      </w:r>
+    </w:p>
+    <w:p>
+      <w:pPr>
+        <w:spacing w:line="360" w:lineRule="auto"/>
+        <w:rPr>
+          <w:rFonts w:ascii="Times New Roman" w:hAnsi="Times New Roman"/>
+          <w:szCs w:val="24"/>
+          <w:lang w:val="pt-BR"/>
+        </w:rPr>
+      </w:pPr>
+      <w:r>
+        <w:rPr>
+          <w:rFonts w:ascii="Times New Roman" w:hAnsi="Times New Roman"/>
+          <w:szCs w:val="24"/>
+          <w:lang w:val="pt-BR"/>
+        </w:rPr>
+        <w:t>O cliente após de cadastrar no site, inserindo seus dados, terá direito de acessar as abas da plataforma</w:t>
+      </w:r>
+      <w:r>
+        <w:rPr>
+          <w:rFonts w:ascii="Times New Roman" w:hAnsi="Times New Roman"/>
+          <w:szCs w:val="24"/>
+          <w:lang w:val="pt-BR"/>
+        </w:rPr>
+        <w:t xml:space="preserve">, fazendo seu </w:t>
+      </w:r>
+      <w:proofErr w:type="spellStart"/>
+      <w:r>
+        <w:rPr>
+          <w:rFonts w:ascii="Times New Roman" w:hAnsi="Times New Roman"/>
+          <w:szCs w:val="24"/>
+          <w:lang w:val="pt-BR"/>
+        </w:rPr>
+        <w:t>lo</w:t>
+      </w:r>
+      <w:r>
+        <w:rPr>
+          <w:rFonts w:ascii="Times New Roman" w:hAnsi="Times New Roman"/>
+          <w:szCs w:val="24"/>
+          <w:lang w:val="pt-BR"/>
+        </w:rPr>
+        <w:t>gi</w:t>
+      </w:r>
+      <w:r>
+        <w:rPr>
+          <w:rFonts w:ascii="Times New Roman" w:hAnsi="Times New Roman"/>
+          <w:szCs w:val="24"/>
+          <w:lang w:val="pt-BR"/>
+        </w:rPr>
+        <w:t>n</w:t>
+      </w:r>
+      <w:proofErr w:type="spellEnd"/>
+      <w:r>
+        <w:rPr>
+          <w:rFonts w:ascii="Times New Roman" w:hAnsi="Times New Roman"/>
+          <w:szCs w:val="24"/>
+          <w:lang w:val="pt-BR"/>
+        </w:rPr>
+        <w:t>,</w:t>
+      </w:r>
+      <w:r>
+        <w:rPr>
+          <w:rFonts w:ascii="Times New Roman" w:hAnsi="Times New Roman"/>
+          <w:szCs w:val="24"/>
+          <w:lang w:val="pt-BR"/>
+        </w:rPr>
+        <w:t xml:space="preserve"> para </w:t>
+      </w:r>
+      <w:r>
+        <w:rPr>
+          <w:rFonts w:ascii="Times New Roman" w:hAnsi="Times New Roman"/>
+          <w:szCs w:val="24"/>
+          <w:lang w:val="pt-BR"/>
+        </w:rPr>
+        <w:t xml:space="preserve">saber informações sobre site (aba </w:t>
+      </w:r>
+      <w:r>
+        <w:rPr>
+          <w:rFonts w:ascii="Times New Roman" w:hAnsi="Times New Roman"/>
+          <w:szCs w:val="24"/>
+          <w:lang w:val="pt-BR"/>
+        </w:rPr>
+        <w:t>do histórico “sobre nós”</w:t>
+      </w:r>
+      <w:r>
+        <w:rPr>
+          <w:rFonts w:ascii="Times New Roman" w:hAnsi="Times New Roman"/>
+          <w:szCs w:val="24"/>
+          <w:lang w:val="pt-BR"/>
+        </w:rPr>
+        <w:t xml:space="preserve">, </w:t>
+      </w:r>
+      <w:r>
+        <w:rPr>
+          <w:rFonts w:ascii="Times New Roman" w:hAnsi="Times New Roman"/>
+          <w:szCs w:val="24"/>
+          <w:lang w:val="pt-BR"/>
+        </w:rPr>
+        <w:t>reservar suas</w:t>
+      </w:r>
+      <w:r>
+        <w:rPr>
+          <w:rFonts w:ascii="Times New Roman" w:hAnsi="Times New Roman"/>
+          <w:szCs w:val="24"/>
+          <w:lang w:val="pt-BR"/>
+        </w:rPr>
+        <w:t xml:space="preserve"> viagens ou solicitar serviços de entregas de encomendas nos veículos cadastrados, fazer e negociar formas de pagamentos dos serviços prestados, consultar dados dos motoristas e de seus veículos, verificar quais os veículos que estão vagas e horários livres </w:t>
+      </w:r>
+      <w:r>
+        <w:rPr>
+          <w:rFonts w:ascii="Times New Roman" w:hAnsi="Times New Roman"/>
+          <w:szCs w:val="24"/>
+          <w:lang w:val="pt-BR"/>
+        </w:rPr>
+        <w:t xml:space="preserve">no momento da consulta </w:t>
+      </w:r>
+      <w:r>
+        <w:rPr>
+          <w:rFonts w:ascii="Times New Roman" w:hAnsi="Times New Roman"/>
+          <w:szCs w:val="24"/>
+          <w:lang w:val="pt-BR"/>
+        </w:rPr>
+        <w:t>no site;</w:t>
       </w:r>
     </w:p>
     <w:p>
@@ -956,11 +1114,12 @@
           <w:noProof/>
           <w:lang w:val="pt-BR"/>
         </w:rPr>
+        <w:lastRenderedPageBreak/>
         <w:drawing>
-          <wp:inline distT="0" distB="0" distL="0" distR="0" wp14:anchorId="203BD1ED" wp14:editId="3CD359E7">
+          <wp:inline distT="0" distB="0" distL="0" distR="0" wp14:anchorId="7982B448" wp14:editId="532D18D1">
             <wp:extent cx="5400675" cy="3036570"/>
             <wp:effectExtent l="0" t="0" r="9525" b="0"/>
-            <wp:docPr id="3" name="Imagem 3"/>
+            <wp:docPr id="4" name="Imagem 4"/>
             <wp:cNvGraphicFramePr>
               <a:graphicFrameLocks xmlns:a="http://schemas.openxmlformats.org/drawingml/2006/main" noChangeAspect="1"/>
             </wp:cNvGraphicFramePr>
@@ -992,63 +1151,16 @@
           </wp:inline>
         </w:drawing>
       </w:r>
-    </w:p>
-    <w:p>
-      <w:pPr>
-        <w:spacing w:line="360" w:lineRule="auto"/>
-        <w:rPr>
-          <w:rFonts w:ascii="Times New Roman" w:hAnsi="Times New Roman"/>
-          <w:szCs w:val="24"/>
-          <w:lang w:val="pt-BR"/>
-        </w:rPr>
-      </w:pPr>
-      <w:r>
-        <w:rPr>
-          <w:rFonts w:ascii="Times New Roman" w:hAnsi="Times New Roman"/>
-          <w:szCs w:val="24"/>
-          <w:lang w:val="pt-BR"/>
-        </w:rPr>
-        <w:t>- Cadastrar veículos;</w:t>
-      </w:r>
-    </w:p>
-    <w:p>
-      <w:pPr>
-        <w:spacing w:line="360" w:lineRule="auto"/>
-        <w:rPr>
-          <w:rFonts w:ascii="Times New Roman" w:hAnsi="Times New Roman"/>
-          <w:szCs w:val="24"/>
-          <w:lang w:val="pt-BR"/>
-        </w:rPr>
-      </w:pPr>
-      <w:r>
-        <w:rPr>
-          <w:rFonts w:ascii="Times New Roman" w:hAnsi="Times New Roman"/>
-          <w:szCs w:val="24"/>
-          <w:lang w:val="pt-BR"/>
-        </w:rPr>
-        <w:t>- Cadastrar usuários (clientes);</w:t>
-      </w:r>
-    </w:p>
-    <w:p>
-      <w:pPr>
-        <w:spacing w:line="360" w:lineRule="auto"/>
-        <w:rPr>
-          <w:rFonts w:ascii="Times New Roman" w:hAnsi="Times New Roman"/>
-          <w:szCs w:val="24"/>
-          <w:lang w:val="pt-BR"/>
-        </w:rPr>
-      </w:pPr>
       <w:r>
         <w:rPr>
           <w:noProof/>
           <w:lang w:val="pt-BR"/>
         </w:rPr>
-        <w:lastRenderedPageBreak/>
         <w:drawing>
-          <wp:inline distT="0" distB="0" distL="0" distR="0" wp14:anchorId="126D070C" wp14:editId="41DEAFD3">
+          <wp:inline distT="0" distB="0" distL="0" distR="0" wp14:anchorId="61BBEC4B" wp14:editId="515118FB">
             <wp:extent cx="5400675" cy="3036570"/>
             <wp:effectExtent l="0" t="0" r="9525" b="0"/>
-            <wp:docPr id="6" name="Imagem 6"/>
+            <wp:docPr id="10" name="Imagem 10"/>
             <wp:cNvGraphicFramePr>
               <a:graphicFrameLocks xmlns:a="http://schemas.openxmlformats.org/drawingml/2006/main" noChangeAspect="1"/>
             </wp:cNvGraphicFramePr>
@@ -1090,16 +1202,27 @@
           <w:lang w:val="pt-BR"/>
         </w:rPr>
       </w:pPr>
+    </w:p>
+    <w:p>
+      <w:pPr>
+        <w:spacing w:line="360" w:lineRule="auto"/>
+        <w:rPr>
+          <w:rFonts w:ascii="Times New Roman" w:hAnsi="Times New Roman"/>
+          <w:szCs w:val="24"/>
+          <w:lang w:val="pt-BR"/>
+        </w:rPr>
+      </w:pPr>
       <w:r>
         <w:rPr>
           <w:noProof/>
           <w:lang w:val="pt-BR"/>
         </w:rPr>
+        <w:lastRenderedPageBreak/>
         <w:drawing>
-          <wp:inline distT="0" distB="0" distL="0" distR="0" wp14:anchorId="4CE7ED0F" wp14:editId="3D712F90">
+          <wp:inline distT="0" distB="0" distL="0" distR="0" wp14:anchorId="055E2F53" wp14:editId="059B44A9">
             <wp:extent cx="5400675" cy="3036570"/>
             <wp:effectExtent l="0" t="0" r="9525" b="0"/>
-            <wp:docPr id="4" name="Imagem 4"/>
+            <wp:docPr id="13" name="Imagem 13"/>
             <wp:cNvGraphicFramePr>
               <a:graphicFrameLocks xmlns:a="http://schemas.openxmlformats.org/drawingml/2006/main" noChangeAspect="1"/>
             </wp:cNvGraphicFramePr>
@@ -1147,8 +1270,144 @@
           <w:szCs w:val="24"/>
           <w:lang w:val="pt-BR"/>
         </w:rPr>
-        <w:t>- Controle geral de agendamento dos serviços;</w:t>
-      </w:r>
+        <w:t xml:space="preserve">- Cadastrar </w:t>
+      </w:r>
+      <w:r>
+        <w:rPr>
+          <w:rFonts w:ascii="Times New Roman" w:hAnsi="Times New Roman"/>
+          <w:szCs w:val="24"/>
+          <w:lang w:val="pt-BR"/>
+        </w:rPr>
+        <w:t>condutores</w:t>
+      </w:r>
+      <w:r>
+        <w:rPr>
+          <w:rFonts w:ascii="Times New Roman" w:hAnsi="Times New Roman"/>
+          <w:szCs w:val="24"/>
+          <w:lang w:val="pt-BR"/>
+        </w:rPr>
+        <w:t xml:space="preserve"> (</w:t>
+      </w:r>
+      <w:r>
+        <w:rPr>
+          <w:rFonts w:ascii="Times New Roman" w:hAnsi="Times New Roman"/>
+          <w:szCs w:val="24"/>
+          <w:lang w:val="pt-BR"/>
+        </w:rPr>
+        <w:t>motoristas</w:t>
+      </w:r>
+      <w:r>
+        <w:rPr>
+          <w:rFonts w:ascii="Times New Roman" w:hAnsi="Times New Roman"/>
+          <w:szCs w:val="24"/>
+          <w:lang w:val="pt-BR"/>
+        </w:rPr>
+        <w:t>);</w:t>
+      </w:r>
+    </w:p>
+    <w:p>
+      <w:pPr>
+        <w:spacing w:line="360" w:lineRule="auto"/>
+        <w:rPr>
+          <w:rFonts w:ascii="Times New Roman" w:hAnsi="Times New Roman"/>
+          <w:szCs w:val="24"/>
+          <w:lang w:val="pt-BR"/>
+        </w:rPr>
+      </w:pPr>
+      <w:r>
+        <w:rPr>
+          <w:rFonts w:ascii="Times New Roman" w:hAnsi="Times New Roman"/>
+          <w:szCs w:val="24"/>
+          <w:lang w:val="pt-BR"/>
+        </w:rPr>
+        <w:t xml:space="preserve">Os motoristas após serem cadastrado no site, inserindo seus dados, terão direito de acessar as abas da plataforma, </w:t>
+      </w:r>
+      <w:r>
+        <w:rPr>
+          <w:rFonts w:ascii="Times New Roman" w:hAnsi="Times New Roman"/>
+          <w:szCs w:val="24"/>
+          <w:lang w:val="pt-BR"/>
+        </w:rPr>
+        <w:t xml:space="preserve">fazendo seu </w:t>
+      </w:r>
+      <w:proofErr w:type="spellStart"/>
+      <w:r>
+        <w:rPr>
+          <w:rFonts w:ascii="Times New Roman" w:hAnsi="Times New Roman"/>
+          <w:szCs w:val="24"/>
+          <w:lang w:val="pt-BR"/>
+        </w:rPr>
+        <w:t>login</w:t>
+      </w:r>
+      <w:proofErr w:type="spellEnd"/>
+      <w:r>
+        <w:rPr>
+          <w:rFonts w:ascii="Times New Roman" w:hAnsi="Times New Roman"/>
+          <w:szCs w:val="24"/>
+          <w:lang w:val="pt-BR"/>
+        </w:rPr>
+        <w:t xml:space="preserve">, </w:t>
+      </w:r>
+      <w:r>
+        <w:rPr>
+          <w:rFonts w:ascii="Times New Roman" w:hAnsi="Times New Roman"/>
+          <w:szCs w:val="24"/>
+          <w:lang w:val="pt-BR"/>
+        </w:rPr>
+        <w:t xml:space="preserve">para receber reservas suas viagens nos seus veículos também cadastrados no site, </w:t>
+      </w:r>
+      <w:r>
+        <w:rPr>
+          <w:rFonts w:ascii="Times New Roman" w:hAnsi="Times New Roman"/>
+          <w:szCs w:val="24"/>
+          <w:lang w:val="pt-BR"/>
+        </w:rPr>
+        <w:t xml:space="preserve">com serviços de forma patronizado, </w:t>
+      </w:r>
+      <w:r>
+        <w:rPr>
+          <w:rFonts w:ascii="Times New Roman" w:hAnsi="Times New Roman"/>
+          <w:szCs w:val="24"/>
+          <w:lang w:val="pt-BR"/>
+        </w:rPr>
+        <w:t xml:space="preserve">contratação de serviços de entregas de encomendas, receber pagamentos em suas contas via boleto bancário, via cartão de crédito ou outras transações bancárias sem ter que se deslocar até aos bancos, fazer e negociar formas de pagamentos dos serviços prestados, consultar dados dos passageiros contratantes, poderá disponibilizar suas vagas e horários livres de seus veículos </w:t>
+      </w:r>
+      <w:r>
+        <w:rPr>
+          <w:rFonts w:ascii="Times New Roman" w:hAnsi="Times New Roman"/>
+          <w:szCs w:val="24"/>
+          <w:lang w:val="pt-BR"/>
+        </w:rPr>
+        <w:t xml:space="preserve">diretamente </w:t>
+      </w:r>
+      <w:r>
+        <w:rPr>
+          <w:rFonts w:ascii="Times New Roman" w:hAnsi="Times New Roman"/>
+          <w:szCs w:val="24"/>
+          <w:lang w:val="pt-BR"/>
+        </w:rPr>
+        <w:t>no site;</w:t>
+      </w:r>
+    </w:p>
+    <w:p>
+      <w:pPr>
+        <w:spacing w:line="360" w:lineRule="auto"/>
+        <w:rPr>
+          <w:rFonts w:ascii="Times New Roman" w:hAnsi="Times New Roman"/>
+          <w:szCs w:val="24"/>
+          <w:lang w:val="pt-BR"/>
+        </w:rPr>
+      </w:pPr>
+    </w:p>
+    <w:p>
+      <w:pPr>
+        <w:spacing w:line="360" w:lineRule="auto"/>
+        <w:rPr>
+          <w:rFonts w:ascii="Times New Roman" w:hAnsi="Times New Roman"/>
+          <w:szCs w:val="24"/>
+          <w:lang w:val="pt-BR"/>
+        </w:rPr>
+      </w:pPr>
     </w:p>
     <w:p>
       <w:pPr>
@@ -1166,10 +1425,187 @@
         </w:rPr>
         <w:lastRenderedPageBreak/>
         <w:drawing>
-          <wp:inline distT="0" distB="0" distL="0" distR="0" wp14:anchorId="64F9B681" wp14:editId="3AA37BA2">
+          <wp:inline distT="0" distB="0" distL="0" distR="0" wp14:anchorId="1C78C030" wp14:editId="388FD881">
             <wp:extent cx="5400675" cy="3036570"/>
             <wp:effectExtent l="0" t="0" r="9525" b="0"/>
-            <wp:docPr id="5" name="Imagem 5"/>
+            <wp:docPr id="11" name="Imagem 11"/>
+            <wp:cNvGraphicFramePr>
+              <a:graphicFrameLocks xmlns:a="http://schemas.openxmlformats.org/drawingml/2006/main" noChangeAspect="1"/>
+            </wp:cNvGraphicFramePr>
+            <a:graphic xmlns:a="http://schemas.openxmlformats.org/drawingml/2006/main">
+              <a:graphicData uri="http://schemas.openxmlformats.org/drawingml/2006/picture">
+                <pic:pic xmlns:pic="http://schemas.openxmlformats.org/drawingml/2006/picture">
+                  <pic:nvPicPr>
+                    <pic:cNvPr id="1" name=""/>
+                    <pic:cNvPicPr/>
+                  </pic:nvPicPr>
+                  <pic:blipFill>
+                    <a:blip r:embed="rId11"/>
+                    <a:stretch>
+                      <a:fillRect/>
+                    </a:stretch>
+                  </pic:blipFill>
+                  <pic:spPr>
+                    <a:xfrm>
+                      <a:off x="0" y="0"/>
+                      <a:ext cx="5400675" cy="3036570"/>
+                    </a:xfrm>
+                    <a:prstGeom prst="rect">
+                      <a:avLst/>
+                    </a:prstGeom>
+                  </pic:spPr>
+                </pic:pic>
+              </a:graphicData>
+            </a:graphic>
+          </wp:inline>
+        </w:drawing>
+      </w:r>
+    </w:p>
+    <w:p>
+      <w:pPr>
+        <w:spacing w:line="360" w:lineRule="auto"/>
+        <w:rPr>
+          <w:rFonts w:ascii="Times New Roman" w:hAnsi="Times New Roman"/>
+          <w:szCs w:val="24"/>
+          <w:lang w:val="pt-BR"/>
+        </w:rPr>
+      </w:pPr>
+    </w:p>
+    <w:p>
+      <w:pPr>
+        <w:spacing w:line="360" w:lineRule="auto"/>
+        <w:rPr>
+          <w:rFonts w:ascii="Times New Roman" w:hAnsi="Times New Roman"/>
+          <w:szCs w:val="24"/>
+          <w:lang w:val="pt-BR"/>
+        </w:rPr>
+      </w:pPr>
+      <w:r>
+        <w:rPr>
+          <w:rFonts w:ascii="Times New Roman" w:hAnsi="Times New Roman"/>
+          <w:szCs w:val="24"/>
+          <w:lang w:val="pt-BR"/>
+        </w:rPr>
+        <w:t>- Cadastrar veículos;</w:t>
+      </w:r>
+    </w:p>
+    <w:p>
+      <w:pPr>
+        <w:spacing w:line="360" w:lineRule="auto"/>
+        <w:rPr>
+          <w:rFonts w:ascii="Times New Roman" w:hAnsi="Times New Roman"/>
+          <w:szCs w:val="24"/>
+          <w:lang w:val="pt-BR"/>
+        </w:rPr>
+      </w:pPr>
+      <w:r>
+        <w:rPr>
+          <w:rFonts w:ascii="Times New Roman" w:hAnsi="Times New Roman"/>
+          <w:szCs w:val="24"/>
+          <w:lang w:val="pt-BR"/>
+        </w:rPr>
+        <w:t xml:space="preserve">Após cadastrar os veículos, a aba de dados dos veículos inseridos, estarão à disposição de administradores e clientes de transportes rodoviários de táxi lotação desses veículos </w:t>
+      </w:r>
+      <w:r>
+        <w:rPr>
+          <w:rFonts w:ascii="Times New Roman" w:hAnsi="Times New Roman"/>
+          <w:szCs w:val="24"/>
+          <w:lang w:val="pt-BR"/>
+        </w:rPr>
+        <w:t xml:space="preserve">com as seguintes informações: placa, cor, modelo, chassis </w:t>
+      </w:r>
+      <w:proofErr w:type="gramStart"/>
+      <w:r>
+        <w:rPr>
+          <w:rFonts w:ascii="Times New Roman" w:hAnsi="Times New Roman"/>
+          <w:szCs w:val="24"/>
+          <w:lang w:val="pt-BR"/>
+        </w:rPr>
+        <w:t>etc...</w:t>
+      </w:r>
+      <w:proofErr w:type="gramEnd"/>
+    </w:p>
+    <w:p>
+      <w:pPr>
+        <w:spacing w:line="360" w:lineRule="auto"/>
+        <w:rPr>
+          <w:rFonts w:ascii="Times New Roman" w:hAnsi="Times New Roman"/>
+          <w:szCs w:val="24"/>
+          <w:lang w:val="pt-BR"/>
+        </w:rPr>
+      </w:pPr>
+      <w:r>
+        <w:rPr>
+          <w:noProof/>
+          <w:lang w:val="pt-BR"/>
+        </w:rPr>
+        <w:drawing>
+          <wp:inline distT="0" distB="0" distL="0" distR="0" wp14:anchorId="1E1CE497" wp14:editId="14803B17">
+            <wp:extent cx="5400675" cy="3036570"/>
+            <wp:effectExtent l="0" t="0" r="9525" b="0"/>
+            <wp:docPr id="3" name="Imagem 3"/>
+            <wp:cNvGraphicFramePr>
+              <a:graphicFrameLocks xmlns:a="http://schemas.openxmlformats.org/drawingml/2006/main" noChangeAspect="1"/>
+            </wp:cNvGraphicFramePr>
+            <a:graphic xmlns:a="http://schemas.openxmlformats.org/drawingml/2006/main">
+              <a:graphicData uri="http://schemas.openxmlformats.org/drawingml/2006/picture">
+                <pic:pic xmlns:pic="http://schemas.openxmlformats.org/drawingml/2006/picture">
+                  <pic:nvPicPr>
+                    <pic:cNvPr id="1" name=""/>
+                    <pic:cNvPicPr/>
+                  </pic:nvPicPr>
+                  <pic:blipFill>
+                    <a:blip r:embed="rId11"/>
+                    <a:stretch>
+                      <a:fillRect/>
+                    </a:stretch>
+                  </pic:blipFill>
+                  <pic:spPr>
+                    <a:xfrm>
+                      <a:off x="0" y="0"/>
+                      <a:ext cx="5400675" cy="3036570"/>
+                    </a:xfrm>
+                    <a:prstGeom prst="rect">
+                      <a:avLst/>
+                    </a:prstGeom>
+                  </pic:spPr>
+                </pic:pic>
+              </a:graphicData>
+            </a:graphic>
+          </wp:inline>
+        </w:drawing>
+      </w:r>
+    </w:p>
+    <w:p>
+      <w:pPr>
+        <w:spacing w:line="360" w:lineRule="auto"/>
+        <w:rPr>
+          <w:rFonts w:ascii="Times New Roman" w:hAnsi="Times New Roman"/>
+          <w:szCs w:val="24"/>
+          <w:lang w:val="pt-BR"/>
+        </w:rPr>
+      </w:pPr>
+    </w:p>
+    <w:p>
+      <w:pPr>
+        <w:spacing w:line="360" w:lineRule="auto"/>
+        <w:rPr>
+          <w:rFonts w:ascii="Times New Roman" w:hAnsi="Times New Roman"/>
+          <w:szCs w:val="24"/>
+          <w:lang w:val="pt-BR"/>
+        </w:rPr>
+      </w:pPr>
+      <w:r>
+        <w:rPr>
+          <w:noProof/>
+          <w:lang w:val="pt-BR"/>
+        </w:rPr>
+        <w:lastRenderedPageBreak/>
+        <w:drawing>
+          <wp:inline distT="0" distB="0" distL="0" distR="0" wp14:anchorId="4B173D6E" wp14:editId="60CB54E3">
+            <wp:extent cx="5400675" cy="3036570"/>
+            <wp:effectExtent l="0" t="0" r="9525" b="0"/>
+            <wp:docPr id="12" name="Imagem 12"/>
             <wp:cNvGraphicFramePr>
               <a:graphicFrameLocks xmlns:a="http://schemas.openxmlformats.org/drawingml/2006/main" noChangeAspect="1"/>
             </wp:cNvGraphicFramePr>
@@ -1211,39 +1647,139 @@
           <w:lang w:val="pt-BR"/>
         </w:rPr>
       </w:pPr>
-      <w:r>
-        <w:rPr>
-          <w:rFonts w:ascii="Times New Roman" w:hAnsi="Times New Roman"/>
-          <w:szCs w:val="24"/>
-          <w:lang w:val="pt-BR"/>
-        </w:rPr>
-        <w:t xml:space="preserve">- Informar status </w:t>
-      </w:r>
-      <w:r>
-        <w:rPr>
-          <w:rFonts w:ascii="Times New Roman" w:hAnsi="Times New Roman"/>
-          <w:szCs w:val="24"/>
-          <w:lang w:val="pt-BR"/>
-        </w:rPr>
-        <w:t>do motorista;</w:t>
-      </w:r>
-    </w:p>
-    <w:p>
-      <w:pPr>
-        <w:spacing w:line="360" w:lineRule="auto"/>
-        <w:rPr>
-          <w:rFonts w:ascii="Times New Roman" w:hAnsi="Times New Roman"/>
-          <w:szCs w:val="24"/>
-          <w:lang w:val="pt-BR"/>
-        </w:rPr>
-      </w:pPr>
-      <w:r>
-        <w:rPr>
-          <w:rFonts w:ascii="Times New Roman" w:hAnsi="Times New Roman"/>
-          <w:szCs w:val="24"/>
-          <w:lang w:val="pt-BR"/>
-        </w:rPr>
+    </w:p>
+    <w:p>
+      <w:pPr>
+        <w:spacing w:line="360" w:lineRule="auto"/>
+        <w:rPr>
+          <w:rFonts w:ascii="Times New Roman" w:hAnsi="Times New Roman"/>
+          <w:szCs w:val="24"/>
+          <w:lang w:val="pt-BR"/>
+        </w:rPr>
+      </w:pPr>
+      <w:r>
+        <w:rPr>
+          <w:rFonts w:ascii="Times New Roman" w:hAnsi="Times New Roman"/>
+          <w:szCs w:val="24"/>
+          <w:lang w:val="pt-BR"/>
+        </w:rPr>
+        <w:t>- Controle geral de agendamento dos serviços;</w:t>
+      </w:r>
+    </w:p>
+    <w:p>
+      <w:pPr>
+        <w:spacing w:line="360" w:lineRule="auto"/>
+        <w:rPr>
+          <w:rFonts w:ascii="Times New Roman" w:hAnsi="Times New Roman"/>
+          <w:szCs w:val="24"/>
+          <w:lang w:val="pt-BR"/>
+        </w:rPr>
+      </w:pPr>
+      <w:r>
+        <w:rPr>
+          <w:rFonts w:ascii="Times New Roman" w:hAnsi="Times New Roman"/>
+          <w:szCs w:val="24"/>
+          <w:lang w:val="pt-BR"/>
+        </w:rPr>
+        <w:t>Após cadastrados veículos, motoristas, usuários (passageiros) no site, estarão à disposição de administradores e clientes de transportes rodoviários de táxi lotação desses veículos para agendamento dos serviços de transportes de passageiros ou encomendas de forma rápida e segura, com data, horário e disponibilidade para os mesmos.</w:t>
+      </w:r>
+    </w:p>
+    <w:p>
+      <w:pPr>
+        <w:spacing w:line="360" w:lineRule="auto"/>
+        <w:rPr>
+          <w:rFonts w:ascii="Times New Roman" w:hAnsi="Times New Roman"/>
+          <w:szCs w:val="24"/>
+          <w:lang w:val="pt-BR"/>
+        </w:rPr>
+      </w:pPr>
+    </w:p>
+    <w:p>
+      <w:pPr>
+        <w:spacing w:line="360" w:lineRule="auto"/>
+        <w:rPr>
+          <w:rFonts w:ascii="Times New Roman" w:hAnsi="Times New Roman"/>
+          <w:szCs w:val="24"/>
+          <w:lang w:val="pt-BR"/>
+        </w:rPr>
+      </w:pPr>
+      <w:r>
+        <w:rPr>
+          <w:noProof/>
+          <w:lang w:val="pt-BR"/>
+        </w:rPr>
+        <w:drawing>
+          <wp:inline distT="0" distB="0" distL="0" distR="0" wp14:anchorId="64F9B681" wp14:editId="3AA37BA2">
+            <wp:extent cx="5400675" cy="3036570"/>
+            <wp:effectExtent l="0" t="0" r="9525" b="0"/>
+            <wp:docPr id="5" name="Imagem 5"/>
+            <wp:cNvGraphicFramePr>
+              <a:graphicFrameLocks xmlns:a="http://schemas.openxmlformats.org/drawingml/2006/main" noChangeAspect="1"/>
+            </wp:cNvGraphicFramePr>
+            <a:graphic xmlns:a="http://schemas.openxmlformats.org/drawingml/2006/main">
+              <a:graphicData uri="http://schemas.openxmlformats.org/drawingml/2006/picture">
+                <pic:pic xmlns:pic="http://schemas.openxmlformats.org/drawingml/2006/picture">
+                  <pic:nvPicPr>
+                    <pic:cNvPr id="1" name=""/>
+                    <pic:cNvPicPr/>
+                  </pic:nvPicPr>
+                  <pic:blipFill>
+                    <a:blip r:embed="rId12"/>
+                    <a:stretch>
+                      <a:fillRect/>
+                    </a:stretch>
+                  </pic:blipFill>
+                  <pic:spPr>
+                    <a:xfrm>
+                      <a:off x="0" y="0"/>
+                      <a:ext cx="5400675" cy="3036570"/>
+                    </a:xfrm>
+                    <a:prstGeom prst="rect">
+                      <a:avLst/>
+                    </a:prstGeom>
+                  </pic:spPr>
+                </pic:pic>
+              </a:graphicData>
+            </a:graphic>
+          </wp:inline>
+        </w:drawing>
+      </w:r>
+    </w:p>
+    <w:p>
+      <w:pPr>
+        <w:spacing w:line="360" w:lineRule="auto"/>
+        <w:rPr>
+          <w:rFonts w:ascii="Times New Roman" w:hAnsi="Times New Roman"/>
+          <w:szCs w:val="24"/>
+          <w:lang w:val="pt-BR"/>
+        </w:rPr>
+      </w:pPr>
+      <w:r>
+        <w:rPr>
+          <w:rFonts w:ascii="Times New Roman" w:hAnsi="Times New Roman"/>
+          <w:szCs w:val="24"/>
+          <w:lang w:val="pt-BR"/>
+        </w:rPr>
+        <w:lastRenderedPageBreak/>
         <w:t>- Apresentar e articular formas de pagamentos dos serviços;</w:t>
+      </w:r>
+    </w:p>
+    <w:p>
+      <w:pPr>
+        <w:spacing w:line="360" w:lineRule="auto"/>
+        <w:rPr>
+          <w:rFonts w:ascii="Times New Roman" w:hAnsi="Times New Roman"/>
+          <w:szCs w:val="24"/>
+          <w:lang w:val="pt-BR"/>
+        </w:rPr>
+      </w:pPr>
+      <w:r>
+        <w:rPr>
+          <w:rFonts w:ascii="Times New Roman" w:hAnsi="Times New Roman"/>
+          <w:szCs w:val="24"/>
+          <w:lang w:val="pt-BR"/>
+        </w:rPr>
+        <w:t xml:space="preserve">Na aba “formas de pagamento”, o cliente terá como fazer e negociar sua forma de pagamento pelo serviço contratado, seja através de cartão de crédito, via boleto ou </w:t>
       </w:r>
     </w:p>
     <w:p>
@@ -1326,6 +1862,96 @@
       </w:pPr>
       <w:r>
         <w:rPr>
+          <w:rFonts w:ascii="Times New Roman" w:hAnsi="Times New Roman"/>
+          <w:szCs w:val="24"/>
+          <w:lang w:val="pt-BR"/>
+        </w:rPr>
+        <w:t xml:space="preserve">Aba estará disponibilizando quais os veículos e condutores que estarão livres no momento que forem solicitados pelo cliente; </w:t>
+      </w:r>
+    </w:p>
+    <w:p>
+      <w:pPr>
+        <w:spacing w:line="360" w:lineRule="auto"/>
+        <w:rPr>
+          <w:rFonts w:ascii="Times New Roman" w:hAnsi="Times New Roman"/>
+          <w:szCs w:val="24"/>
+          <w:lang w:val="pt-BR"/>
+        </w:rPr>
+      </w:pPr>
+    </w:p>
+    <w:p>
+      <w:pPr>
+        <w:spacing w:line="360" w:lineRule="auto"/>
+        <w:rPr>
+          <w:rFonts w:ascii="Times New Roman" w:hAnsi="Times New Roman"/>
+          <w:szCs w:val="24"/>
+          <w:lang w:val="pt-BR"/>
+        </w:rPr>
+      </w:pPr>
+      <w:r>
+        <w:rPr>
+          <w:rFonts w:ascii="Times New Roman" w:hAnsi="Times New Roman"/>
+          <w:szCs w:val="24"/>
+          <w:lang w:val="pt-BR"/>
+        </w:rPr>
+        <w:t>- Informar status do motorista;</w:t>
+      </w:r>
+    </w:p>
+    <w:p>
+      <w:pPr>
+        <w:spacing w:line="360" w:lineRule="auto"/>
+        <w:rPr>
+          <w:rFonts w:ascii="Times New Roman" w:hAnsi="Times New Roman"/>
+          <w:szCs w:val="24"/>
+          <w:lang w:val="pt-BR"/>
+        </w:rPr>
+      </w:pPr>
+      <w:r>
+        <w:rPr>
+          <w:rFonts w:ascii="Times New Roman" w:hAnsi="Times New Roman"/>
+          <w:szCs w:val="24"/>
+          <w:lang w:val="pt-BR"/>
+        </w:rPr>
+        <w:t>Aba estará à disposição no momento que for solicitada</w:t>
+      </w:r>
+      <w:r>
+        <w:rPr>
+          <w:rFonts w:ascii="Times New Roman" w:hAnsi="Times New Roman"/>
+          <w:szCs w:val="24"/>
+          <w:lang w:val="pt-BR"/>
+        </w:rPr>
+        <w:t>, desde que a pessoa tenha acesso ao site, ou seja, esteja devidamente cadastrada.</w:t>
+      </w:r>
+      <w:r>
+        <w:rPr>
+          <w:rFonts w:ascii="Times New Roman" w:hAnsi="Times New Roman"/>
+          <w:szCs w:val="24"/>
+          <w:lang w:val="pt-BR"/>
+        </w:rPr>
+        <w:t xml:space="preserve"> </w:t>
+      </w:r>
+    </w:p>
+    <w:p>
+      <w:pPr>
+        <w:spacing w:line="360" w:lineRule="auto"/>
+        <w:rPr>
+          <w:rFonts w:ascii="Times New Roman" w:hAnsi="Times New Roman"/>
+          <w:szCs w:val="24"/>
+          <w:lang w:val="pt-BR"/>
+        </w:rPr>
+      </w:pPr>
+    </w:p>
+    <w:p>
+      <w:pPr>
+        <w:spacing w:line="360" w:lineRule="auto"/>
+        <w:rPr>
+          <w:rFonts w:ascii="Times New Roman" w:hAnsi="Times New Roman"/>
+          <w:szCs w:val="24"/>
+          <w:lang w:val="pt-BR"/>
+        </w:rPr>
+      </w:pPr>
+      <w:r>
+        <w:rPr>
           <w:noProof/>
           <w:lang w:val="pt-BR"/>
         </w:rPr>
@@ -1346,7 +1972,7 @@
                     <pic:cNvPicPr/>
                   </pic:nvPicPr>
                   <pic:blipFill>
-                    <a:blip r:embed="rId15"/>
+                    <a:blip r:embed="rId13"/>
                     <a:stretch>
                       <a:fillRect/>
                     </a:stretch>
@@ -1394,198 +2020,868 @@
           <w:lang w:val="pt-BR"/>
         </w:rPr>
       </w:pPr>
-    </w:p>
-    <w:p>
-      <w:pPr>
-        <w:rPr>
-          <w:lang w:val="pt-BR"/>
-        </w:rPr>
-      </w:pPr>
+      <w:r>
+        <w:rPr>
+          <w:rFonts w:ascii="Times New Roman" w:hAnsi="Times New Roman"/>
+          <w:szCs w:val="24"/>
+          <w:lang w:val="pt-BR"/>
+        </w:rPr>
+        <w:t>Aba apresentará ao cliente os tipos de serviços ofertados como</w:t>
+      </w:r>
+      <w:r>
+        <w:rPr>
+          <w:rFonts w:ascii="Times New Roman" w:hAnsi="Times New Roman"/>
+          <w:szCs w:val="24"/>
+          <w:lang w:val="pt-BR"/>
+        </w:rPr>
+        <w:t>: transportes de passageiros, entrega de encomendas via</w:t>
+      </w:r>
+      <w:r>
+        <w:rPr>
+          <w:rFonts w:ascii="Times New Roman" w:hAnsi="Times New Roman"/>
+          <w:szCs w:val="24"/>
+          <w:lang w:val="pt-BR"/>
+        </w:rPr>
+        <w:t xml:space="preserve"> </w:t>
+      </w:r>
+      <w:r>
+        <w:rPr>
+          <w:rFonts w:ascii="Times New Roman" w:hAnsi="Times New Roman"/>
+          <w:szCs w:val="24"/>
+          <w:lang w:val="pt-BR"/>
+        </w:rPr>
+        <w:t xml:space="preserve">táxi lotação do modal rodoviário, horários de saídas e chegadas, tabelas de preços desses serviços, reservas imediatas e pré-estabelecidas. </w:t>
+      </w:r>
+    </w:p>
+    <w:p>
+      <w:pPr>
+        <w:spacing w:line="360" w:lineRule="auto"/>
+        <w:rPr>
+          <w:rFonts w:ascii="Times New Roman" w:hAnsi="Times New Roman"/>
+          <w:szCs w:val="24"/>
+          <w:lang w:val="pt-BR"/>
+        </w:rPr>
+      </w:pPr>
+    </w:p>
+    <w:p>
+      <w:pPr>
+        <w:spacing w:line="360" w:lineRule="auto"/>
+        <w:rPr>
+          <w:rFonts w:ascii="Times New Roman" w:hAnsi="Times New Roman"/>
+          <w:szCs w:val="24"/>
+          <w:lang w:val="pt-BR"/>
+        </w:rPr>
+      </w:pPr>
+    </w:p>
+    <w:p>
+      <w:pPr>
+        <w:spacing w:line="360" w:lineRule="auto"/>
+        <w:rPr>
+          <w:rFonts w:ascii="Times New Roman" w:hAnsi="Times New Roman"/>
+          <w:szCs w:val="24"/>
+          <w:lang w:val="pt-BR"/>
+        </w:rPr>
+      </w:pPr>
+    </w:p>
+    <w:p>
+      <w:pPr>
+        <w:spacing w:line="360" w:lineRule="auto"/>
+        <w:rPr>
+          <w:rFonts w:ascii="Times New Roman" w:hAnsi="Times New Roman"/>
+          <w:szCs w:val="24"/>
+          <w:lang w:val="pt-BR"/>
+        </w:rPr>
+      </w:pPr>
+    </w:p>
+    <w:p>
+      <w:pPr>
+        <w:spacing w:line="360" w:lineRule="auto"/>
+        <w:rPr>
+          <w:rFonts w:ascii="Times New Roman" w:hAnsi="Times New Roman"/>
+          <w:szCs w:val="24"/>
+          <w:lang w:val="pt-BR"/>
+        </w:rPr>
+      </w:pPr>
+    </w:p>
+    <w:p>
+      <w:pPr>
+        <w:spacing w:line="360" w:lineRule="auto"/>
+        <w:rPr>
+          <w:rFonts w:ascii="Times New Roman" w:hAnsi="Times New Roman"/>
+          <w:szCs w:val="24"/>
+          <w:lang w:val="pt-BR"/>
+        </w:rPr>
+      </w:pPr>
+    </w:p>
+    <w:p>
+      <w:pPr>
+        <w:spacing w:line="360" w:lineRule="auto"/>
+        <w:rPr>
+          <w:rFonts w:ascii="Times New Roman" w:hAnsi="Times New Roman"/>
+          <w:szCs w:val="24"/>
+          <w:lang w:val="pt-BR"/>
+        </w:rPr>
+      </w:pPr>
+    </w:p>
+    <w:p>
+      <w:pPr>
+        <w:spacing w:line="360" w:lineRule="auto"/>
+        <w:rPr>
+          <w:rFonts w:ascii="Times New Roman" w:hAnsi="Times New Roman"/>
+          <w:szCs w:val="24"/>
+          <w:lang w:val="pt-BR"/>
+        </w:rPr>
+      </w:pPr>
+    </w:p>
+    <w:p>
+      <w:pPr>
+        <w:spacing w:line="360" w:lineRule="auto"/>
+        <w:rPr>
+          <w:rFonts w:ascii="Times New Roman" w:hAnsi="Times New Roman"/>
+          <w:szCs w:val="24"/>
+          <w:lang w:val="pt-BR"/>
+        </w:rPr>
+      </w:pPr>
+    </w:p>
+    <w:p>
+      <w:pPr>
+        <w:spacing w:line="360" w:lineRule="auto"/>
+        <w:rPr>
+          <w:rFonts w:ascii="Times New Roman" w:hAnsi="Times New Roman"/>
+          <w:szCs w:val="24"/>
+          <w:lang w:val="pt-BR"/>
+        </w:rPr>
+      </w:pPr>
+    </w:p>
+    <w:p>
+      <w:pPr>
+        <w:spacing w:line="360" w:lineRule="auto"/>
+        <w:rPr>
+          <w:rFonts w:ascii="Times New Roman" w:hAnsi="Times New Roman"/>
+          <w:szCs w:val="24"/>
+          <w:lang w:val="pt-BR"/>
+        </w:rPr>
+      </w:pPr>
+    </w:p>
+    <w:p>
+      <w:pPr>
+        <w:spacing w:line="360" w:lineRule="auto"/>
+        <w:rPr>
+          <w:rFonts w:ascii="Times New Roman" w:hAnsi="Times New Roman"/>
+          <w:szCs w:val="24"/>
+          <w:lang w:val="pt-BR"/>
+        </w:rPr>
+      </w:pPr>
+      <w:r>
+        <w:rPr>
+          <w:rFonts w:ascii="Times New Roman" w:hAnsi="Times New Roman"/>
+          <w:szCs w:val="24"/>
+          <w:lang w:val="pt-BR"/>
+        </w:rPr>
+        <w:lastRenderedPageBreak/>
+        <w:t>RELATÓRIO TÉCNICO (em andamento)</w:t>
+      </w:r>
+    </w:p>
+    <w:p>
+      <w:pPr>
+        <w:spacing w:line="360" w:lineRule="auto"/>
+        <w:rPr>
+          <w:rFonts w:ascii="Times New Roman" w:hAnsi="Times New Roman"/>
+          <w:szCs w:val="24"/>
+          <w:lang w:val="pt-BR"/>
+        </w:rPr>
+      </w:pPr>
+      <w:r>
+        <w:rPr>
+          <w:rFonts w:ascii="Times New Roman" w:hAnsi="Times New Roman"/>
+          <w:noProof/>
+          <w:szCs w:val="24"/>
+          <w:lang w:val="pt-BR"/>
+        </w:rPr>
+        <w:drawing>
+          <wp:inline distT="0" distB="0" distL="0" distR="0" wp14:anchorId="16144D1C" wp14:editId="23DEE013">
+            <wp:extent cx="5400040" cy="3603757"/>
+            <wp:effectExtent l="0" t="0" r="0" b="0"/>
+            <wp:docPr id="16" name="Imagem 16" descr="C:\Users\Alfredo\Documents\GitHub\site-captaxi\imagens\foto CapTaxi2.jpg"/>
+            <wp:cNvGraphicFramePr>
+              <a:graphicFrameLocks xmlns:a="http://schemas.openxmlformats.org/drawingml/2006/main" noChangeAspect="1"/>
+            </wp:cNvGraphicFramePr>
+            <a:graphic xmlns:a="http://schemas.openxmlformats.org/drawingml/2006/main">
+              <a:graphicData uri="http://schemas.openxmlformats.org/drawingml/2006/picture">
+                <pic:pic xmlns:pic="http://schemas.openxmlformats.org/drawingml/2006/picture">
+                  <pic:nvPicPr>
+                    <pic:cNvPr id="0" name="Picture 1" descr="C:\Users\Alfredo\Documents\GitHub\site-captaxi\imagens\foto CapTaxi2.jpg"/>
+                    <pic:cNvPicPr>
+                      <a:picLocks noChangeAspect="1" noChangeArrowheads="1"/>
+                    </pic:cNvPicPr>
+                  </pic:nvPicPr>
+                  <pic:blipFill>
+                    <a:blip r:embed="rId15" cstate="print">
+                      <a:extLst>
+                        <a:ext uri="{28A0092B-C50C-407E-A947-70E740481C1C}">
+                          <a14:useLocalDpi xmlns:a14="http://schemas.microsoft.com/office/drawing/2010/main" val="0"/>
+                        </a:ext>
+                      </a:extLst>
+                    </a:blip>
+                    <a:srcRect/>
+                    <a:stretch>
+                      <a:fillRect/>
+                    </a:stretch>
+                  </pic:blipFill>
+                  <pic:spPr bwMode="auto">
+                    <a:xfrm>
+                      <a:off x="0" y="0"/>
+                      <a:ext cx="5400040" cy="3603757"/>
+                    </a:xfrm>
+                    <a:prstGeom prst="rect">
+                      <a:avLst/>
+                    </a:prstGeom>
+                    <a:noFill/>
+                    <a:ln>
+                      <a:noFill/>
+                    </a:ln>
+                  </pic:spPr>
+                </pic:pic>
+              </a:graphicData>
+            </a:graphic>
+          </wp:inline>
+        </w:drawing>
+      </w:r>
+    </w:p>
+    <w:p>
+      <w:pPr>
+        <w:spacing w:line="360" w:lineRule="auto"/>
+        <w:rPr>
+          <w:rFonts w:ascii="Times New Roman" w:hAnsi="Times New Roman"/>
+          <w:szCs w:val="24"/>
+          <w:lang w:val="pt-BR"/>
+        </w:rPr>
+      </w:pPr>
+      <w:r>
+        <w:rPr>
+          <w:rFonts w:ascii="Times New Roman" w:hAnsi="Times New Roman"/>
+          <w:szCs w:val="24"/>
+          <w:lang w:val="pt-BR"/>
+        </w:rPr>
+        <w:t xml:space="preserve">                                          </w:t>
+      </w:r>
+      <w:r>
+        <w:rPr>
+          <w:rFonts w:ascii="Times New Roman" w:hAnsi="Times New Roman"/>
+          <w:noProof/>
+          <w:szCs w:val="24"/>
+          <w:lang w:val="pt-BR"/>
+        </w:rPr>
+        <w:drawing>
+          <wp:inline distT="0" distB="0" distL="0" distR="0" wp14:anchorId="3846F585" wp14:editId="1545C723">
+            <wp:extent cx="2181225" cy="2181225"/>
+            <wp:effectExtent l="0" t="0" r="9525" b="9525"/>
+            <wp:docPr id="17" name="Imagem 17" descr="C:\Users\Alfredo\Documents\GitHub\site-captaxi\imagens\logo.png"/>
+            <wp:cNvGraphicFramePr>
+              <a:graphicFrameLocks xmlns:a="http://schemas.openxmlformats.org/drawingml/2006/main" noChangeAspect="1"/>
+            </wp:cNvGraphicFramePr>
+            <a:graphic xmlns:a="http://schemas.openxmlformats.org/drawingml/2006/main">
+              <a:graphicData uri="http://schemas.openxmlformats.org/drawingml/2006/picture">
+                <pic:pic xmlns:pic="http://schemas.openxmlformats.org/drawingml/2006/picture">
+                  <pic:nvPicPr>
+                    <pic:cNvPr id="0" name="Picture 1" descr="C:\Users\Alfredo\Documents\GitHub\site-captaxi\imagens\logo.png"/>
+                    <pic:cNvPicPr>
+                      <a:picLocks noChangeAspect="1" noChangeArrowheads="1"/>
+                    </pic:cNvPicPr>
+                  </pic:nvPicPr>
+                  <pic:blipFill>
+                    <a:blip r:embed="rId16">
+                      <a:extLst>
+                        <a:ext uri="{28A0092B-C50C-407E-A947-70E740481C1C}">
+                          <a14:useLocalDpi xmlns:a14="http://schemas.microsoft.com/office/drawing/2010/main" val="0"/>
+                        </a:ext>
+                      </a:extLst>
+                    </a:blip>
+                    <a:srcRect/>
+                    <a:stretch>
+                      <a:fillRect/>
+                    </a:stretch>
+                  </pic:blipFill>
+                  <pic:spPr bwMode="auto">
+                    <a:xfrm>
+                      <a:off x="0" y="0"/>
+                      <a:ext cx="2181225" cy="2181225"/>
+                    </a:xfrm>
+                    <a:prstGeom prst="rect">
+                      <a:avLst/>
+                    </a:prstGeom>
+                    <a:noFill/>
+                    <a:ln>
+                      <a:noFill/>
+                    </a:ln>
+                  </pic:spPr>
+                </pic:pic>
+              </a:graphicData>
+            </a:graphic>
+          </wp:inline>
+        </w:drawing>
+      </w:r>
+    </w:p>
+    <w:p>
+      <w:pPr>
+        <w:spacing w:line="360" w:lineRule="auto"/>
+        <w:ind w:firstLine="709"/>
+        <w:rPr>
+          <w:lang w:val="pt-BR"/>
+        </w:rPr>
+      </w:pPr>
+      <w:r>
+        <w:rPr>
+          <w:rFonts w:ascii="Times New Roman" w:hAnsi="Times New Roman"/>
+          <w:szCs w:val="24"/>
+          <w:lang w:val="pt-BR"/>
+        </w:rPr>
+        <w:t xml:space="preserve">Após analisarmos os dados coletados da nossa pesquisa de campo sobre a problemática em torno do transporte de passageiros e encomendas, condutores e veículos transporte de passageiros no modal rodoviário, do trajeto envolvendo o município de Capitão Poço até a capital do Estado, ou seja, de Capitão Poço/Belém, tendo como ponto inicial o município de Capitão Poço, decidimos em conjunto eu, Alfredo da Silva Santos e José Maria Teixeira da Silva alunos, alunos do sétimo semestre do Curso de Sistemas de Informação, da Universidade Federal Rural da Amazônia – Campus de Capitão </w:t>
+      </w:r>
       <w:proofErr w:type="spellStart"/>
       <w:r>
-        <w:t>Cadastrar</w:t>
+        <w:rPr>
+          <w:rFonts w:ascii="Times New Roman" w:hAnsi="Times New Roman"/>
+          <w:szCs w:val="24"/>
+          <w:lang w:val="pt-BR"/>
+        </w:rPr>
+        <w:t>Poço-PA</w:t>
       </w:r>
       <w:proofErr w:type="spellEnd"/>
       <w:r>
+        <w:rPr>
+          <w:rFonts w:ascii="Times New Roman" w:hAnsi="Times New Roman"/>
+          <w:szCs w:val="24"/>
+          <w:lang w:val="pt-BR"/>
+        </w:rPr>
+        <w:t xml:space="preserve">, criar uma plataforma (site), ao identificar o público alvo envolvidos no projeto que </w:t>
+      </w:r>
+      <w:r>
+        <w:rPr>
+          <w:rFonts w:ascii="Times New Roman" w:hAnsi="Times New Roman"/>
+          <w:szCs w:val="24"/>
+          <w:lang w:val="pt-BR"/>
+        </w:rPr>
+        <w:lastRenderedPageBreak/>
+        <w:t>são os us</w:t>
+      </w:r>
+      <w:r>
+        <w:rPr>
+          <w:lang w:val="pt-BR"/>
+        </w:rPr>
+        <w:t>uários (passageiros e donos de encomendas) de transportes rodoviários particulares, condutores desses veículos, que viajam constantemente na rota Capitão Poço/Belém, e/ou entre municípios que se localizam às margens das rodovias que dão acesso à capital do Estado, assim como, os alunos que administraram o site, .</w:t>
+      </w:r>
+    </w:p>
+    <w:p>
+      <w:pPr>
+        <w:spacing w:line="360" w:lineRule="auto"/>
+        <w:ind w:firstLine="709"/>
+        <w:rPr>
+          <w:rFonts w:ascii="Times New Roman" w:hAnsi="Times New Roman"/>
+          <w:color w:val="000000" w:themeColor="text1"/>
+          <w:szCs w:val="24"/>
+          <w:lang w:val="pt-BR"/>
+        </w:rPr>
+      </w:pPr>
+      <w:r>
+        <w:rPr>
+          <w:lang w:val="pt-BR"/>
+        </w:rPr>
+        <w:t>C</w:t>
+      </w:r>
+      <w:r>
+        <w:rPr>
+          <w:rFonts w:ascii="Times New Roman" w:hAnsi="Times New Roman"/>
+          <w:szCs w:val="24"/>
+          <w:lang w:val="pt-BR"/>
+        </w:rPr>
+        <w:t>om o objetivo de i</w:t>
+      </w:r>
+      <w:r>
+        <w:rPr>
+          <w:lang w:val="pt-BR"/>
+        </w:rPr>
+        <w:t xml:space="preserve">nformatizar a comunicação via site e futuramente aplicativo mobile entre os usuários e motoristas que ofertam esse serviço de táxi lotação, agilizando todos processos de negociação entre ambos. Atendendo os objetivos específicos </w:t>
+      </w:r>
+      <w:r>
+        <w:rPr>
+          <w:rFonts w:ascii="Times New Roman" w:hAnsi="Times New Roman"/>
+          <w:szCs w:val="24"/>
+          <w:lang w:val="pt-BR"/>
+        </w:rPr>
+        <w:t xml:space="preserve">- </w:t>
+      </w:r>
+      <w:r>
+        <w:rPr>
+          <w:rFonts w:ascii="Times New Roman" w:hAnsi="Times New Roman"/>
+          <w:szCs w:val="24"/>
+          <w:lang w:val="pt-BR"/>
+        </w:rPr>
+        <w:t>a</w:t>
+      </w:r>
+      <w:r>
+        <w:rPr>
+          <w:rFonts w:ascii="Times New Roman" w:hAnsi="Times New Roman"/>
+          <w:szCs w:val="24"/>
+          <w:lang w:val="pt-BR"/>
+        </w:rPr>
+        <w:t>través de suas ferramentas e funcionalidades</w:t>
+      </w:r>
+      <w:r>
+        <w:rPr>
+          <w:rFonts w:ascii="Times New Roman" w:hAnsi="Times New Roman"/>
+          <w:szCs w:val="24"/>
+          <w:lang w:val="pt-BR"/>
+        </w:rPr>
+        <w:t>,</w:t>
+      </w:r>
+      <w:r>
+        <w:rPr>
+          <w:rFonts w:ascii="Times New Roman" w:hAnsi="Times New Roman"/>
+          <w:szCs w:val="24"/>
+          <w:lang w:val="pt-BR"/>
+        </w:rPr>
+        <w:t xml:space="preserve"> amenizar problemas como</w:t>
+      </w:r>
+      <w:r>
+        <w:rPr>
+          <w:rFonts w:ascii="Times New Roman" w:hAnsi="Times New Roman"/>
+          <w:szCs w:val="24"/>
+          <w:lang w:val="pt-BR"/>
+        </w:rPr>
+        <w:t>:</w:t>
+      </w:r>
+      <w:r>
+        <w:rPr>
+          <w:rFonts w:ascii="Times New Roman" w:hAnsi="Times New Roman"/>
+          <w:szCs w:val="24"/>
+          <w:lang w:val="pt-BR"/>
+        </w:rPr>
+        <w:t xml:space="preserve"> atrasos de viagens</w:t>
+      </w:r>
+      <w:r>
+        <w:rPr>
+          <w:rFonts w:ascii="Times New Roman" w:hAnsi="Times New Roman"/>
+          <w:szCs w:val="24"/>
+          <w:lang w:val="pt-BR"/>
+        </w:rPr>
+        <w:t xml:space="preserve"> ou perca das mesmas; tornar mais eficiente a comunicação entre passageiros e motoristas e a</w:t>
+      </w:r>
+      <w:r>
+        <w:rPr>
+          <w:rFonts w:ascii="Times New Roman" w:hAnsi="Times New Roman"/>
+          <w:szCs w:val="24"/>
+          <w:lang w:val="pt-BR"/>
+        </w:rPr>
+        <w:t xml:space="preserve">presentar </w:t>
+      </w:r>
+      <w:r>
+        <w:rPr>
+          <w:rFonts w:ascii="Times New Roman" w:hAnsi="Times New Roman"/>
+          <w:szCs w:val="24"/>
+          <w:lang w:val="pt-BR"/>
+        </w:rPr>
+        <w:t xml:space="preserve">através das abas do site </w:t>
+      </w:r>
+      <w:r>
+        <w:rPr>
+          <w:rFonts w:ascii="Times New Roman" w:hAnsi="Times New Roman"/>
+          <w:szCs w:val="24"/>
+          <w:lang w:val="pt-BR"/>
+        </w:rPr>
+        <w:t xml:space="preserve">aos clientes informações como: horários, local o de saída e chegada; padronização de valor por serviços </w:t>
+      </w:r>
+      <w:r>
+        <w:rPr>
+          <w:rFonts w:ascii="Times New Roman" w:hAnsi="Times New Roman"/>
+          <w:szCs w:val="24"/>
+          <w:lang w:val="pt-BR"/>
+        </w:rPr>
+        <w:t xml:space="preserve">prestados </w:t>
+      </w:r>
+      <w:proofErr w:type="gramStart"/>
+      <w:r>
+        <w:rPr>
+          <w:rFonts w:ascii="Times New Roman" w:hAnsi="Times New Roman"/>
+          <w:szCs w:val="24"/>
+          <w:lang w:val="pt-BR"/>
+        </w:rPr>
+        <w:t>etc...</w:t>
+      </w:r>
+      <w:proofErr w:type="gramEnd"/>
+      <w:r>
+        <w:rPr>
+          <w:rFonts w:ascii="Times New Roman" w:hAnsi="Times New Roman"/>
+          <w:szCs w:val="24"/>
+          <w:lang w:val="pt-BR"/>
+        </w:rPr>
+        <w:t xml:space="preserve"> Foi definido o nome do projeto </w:t>
+      </w:r>
+      <w:r>
+        <w:rPr>
+          <w:rFonts w:ascii="Times New Roman" w:hAnsi="Times New Roman"/>
+          <w:szCs w:val="24"/>
+          <w:lang w:val="pt-BR"/>
+        </w:rPr>
+        <w:t>de</w:t>
+      </w:r>
+      <w:r>
+        <w:rPr>
+          <w:rFonts w:ascii="Times New Roman" w:hAnsi="Times New Roman"/>
+          <w:szCs w:val="24"/>
+          <w:lang w:val="pt-BR"/>
+        </w:rPr>
         <w:t xml:space="preserve"> </w:t>
       </w:r>
+      <w:r>
+        <w:rPr>
+          <w:rFonts w:ascii="Times New Roman" w:hAnsi="Times New Roman"/>
+          <w:szCs w:val="24"/>
+          <w:lang w:val="pt-BR"/>
+        </w:rPr>
+        <w:t>“</w:t>
+      </w:r>
       <w:proofErr w:type="spellStart"/>
       <w:r>
-        <w:t>Clientes</w:t>
+        <w:rPr>
+          <w:rFonts w:ascii="Times New Roman" w:hAnsi="Times New Roman"/>
+          <w:szCs w:val="24"/>
+          <w:lang w:val="pt-BR"/>
+        </w:rPr>
+        <w:t>CapTáxi</w:t>
       </w:r>
       <w:proofErr w:type="spellEnd"/>
       <w:r>
+        <w:rPr>
+          <w:rFonts w:ascii="Times New Roman" w:hAnsi="Times New Roman"/>
+          <w:szCs w:val="24"/>
+          <w:lang w:val="pt-BR"/>
+        </w:rPr>
+        <w:t>” e</w:t>
+      </w:r>
+      <w:r>
+        <w:rPr>
+          <w:rFonts w:ascii="Times New Roman" w:hAnsi="Times New Roman"/>
+          <w:szCs w:val="24"/>
+          <w:lang w:val="pt-BR"/>
+        </w:rPr>
         <w:t>,</w:t>
       </w:r>
       <w:r>
+        <w:rPr>
+          <w:rFonts w:ascii="Times New Roman" w:hAnsi="Times New Roman"/>
+          <w:szCs w:val="24"/>
+          <w:lang w:val="pt-BR"/>
+        </w:rPr>
+        <w:t xml:space="preserve"> em seguida criada e aprovada uma logomarca para o mesmo</w:t>
+      </w:r>
+      <w:r>
+        <w:rPr>
+          <w:rFonts w:ascii="Times New Roman" w:hAnsi="Times New Roman"/>
+          <w:szCs w:val="24"/>
+          <w:lang w:val="pt-BR"/>
+        </w:rPr>
+        <w:t xml:space="preserve"> que tivesse características identificando o município de Capitão Poço</w:t>
+      </w:r>
+      <w:r>
+        <w:rPr>
+          <w:rFonts w:ascii="Times New Roman" w:hAnsi="Times New Roman"/>
+          <w:szCs w:val="24"/>
+          <w:lang w:val="pt-BR"/>
+        </w:rPr>
+        <w:t xml:space="preserve">. </w:t>
+      </w:r>
+      <w:r>
+        <w:rPr>
+          <w:rFonts w:ascii="Times New Roman" w:hAnsi="Times New Roman"/>
+          <w:szCs w:val="24"/>
+          <w:lang w:val="pt-BR"/>
+        </w:rPr>
+        <w:t xml:space="preserve">Dando prosseguimento </w:t>
+      </w:r>
+      <w:r>
+        <w:rPr>
+          <w:rFonts w:ascii="Times New Roman" w:hAnsi="Times New Roman"/>
+          <w:szCs w:val="24"/>
+          <w:lang w:val="pt-BR"/>
+        </w:rPr>
+        <w:t xml:space="preserve">decidimos partir para o desenvolvimento do projeto, pegando a sugestão do professor Roberto </w:t>
+      </w:r>
+      <w:r>
+        <w:rPr>
+          <w:rFonts w:ascii="Times New Roman" w:hAnsi="Times New Roman"/>
+          <w:color w:val="000000" w:themeColor="text1"/>
+          <w:szCs w:val="24"/>
+          <w:lang w:val="pt-BR"/>
+        </w:rPr>
+        <w:t xml:space="preserve">Franco, sobre utilizar </w:t>
+      </w:r>
+      <w:r>
+        <w:rPr>
+          <w:rFonts w:ascii="Times New Roman" w:hAnsi="Times New Roman"/>
+          <w:color w:val="000000" w:themeColor="text1"/>
+          <w:szCs w:val="24"/>
+          <w:lang w:val="pt-BR"/>
+        </w:rPr>
+        <w:t xml:space="preserve">de </w:t>
+      </w:r>
+      <w:r>
+        <w:rPr>
+          <w:rFonts w:ascii="Times New Roman" w:hAnsi="Times New Roman"/>
+          <w:color w:val="000000" w:themeColor="text1"/>
+          <w:szCs w:val="24"/>
+          <w:lang w:val="pt-BR"/>
+        </w:rPr>
+        <w:t>plataforma</w:t>
+      </w:r>
+      <w:r>
+        <w:rPr>
+          <w:rFonts w:ascii="Times New Roman" w:hAnsi="Times New Roman"/>
+          <w:color w:val="000000" w:themeColor="text1"/>
+          <w:szCs w:val="24"/>
+          <w:lang w:val="pt-BR"/>
+        </w:rPr>
+        <w:t xml:space="preserve">s orientadas em suas aulas, da disciplina de Desenvolvimento WEB, decidimos utilizar o </w:t>
+      </w:r>
+      <w:proofErr w:type="spellStart"/>
+      <w:r>
+        <w:rPr>
+          <w:rFonts w:ascii="Times New Roman" w:hAnsi="Times New Roman"/>
+          <w:color w:val="000000" w:themeColor="text1"/>
+          <w:szCs w:val="24"/>
+          <w:lang w:val="pt-BR"/>
+        </w:rPr>
+        <w:t>GitHub</w:t>
+      </w:r>
+      <w:proofErr w:type="spellEnd"/>
+      <w:r>
+        <w:rPr>
+          <w:rFonts w:ascii="Times New Roman" w:hAnsi="Times New Roman"/>
+          <w:color w:val="000000" w:themeColor="text1"/>
+          <w:szCs w:val="24"/>
+          <w:lang w:val="pt-BR"/>
+        </w:rPr>
+        <w:t>, que é um serviço baseado em nuvem que hospeda um sistema de controle de versão (VCS), na prática, isso significa atualizações de versões, correção de bugs, novas funções, entre outras correções ou revisões. Por meio dele (</w:t>
+      </w:r>
+      <w:proofErr w:type="spellStart"/>
+      <w:r>
+        <w:rPr>
+          <w:rFonts w:ascii="Times New Roman" w:hAnsi="Times New Roman"/>
+          <w:color w:val="000000" w:themeColor="text1"/>
+          <w:szCs w:val="24"/>
+          <w:lang w:val="pt-BR"/>
+        </w:rPr>
+        <w:t>GitHub</w:t>
+      </w:r>
+      <w:proofErr w:type="spellEnd"/>
+      <w:r>
+        <w:rPr>
+          <w:rFonts w:ascii="Times New Roman" w:hAnsi="Times New Roman"/>
+          <w:color w:val="000000" w:themeColor="text1"/>
+          <w:szCs w:val="24"/>
+          <w:lang w:val="pt-BR"/>
+        </w:rPr>
+        <w:t xml:space="preserve">), onde é possível acompanhar qualquer alteração e quem a efetuou, além de permitir a restauração do código removido ou modificado. Criamos também um link para o nosso projeto denominado: </w:t>
+      </w:r>
+      <w:proofErr w:type="spellStart"/>
+      <w:r>
+        <w:rPr>
+          <w:rFonts w:ascii="Times New Roman" w:hAnsi="Times New Roman"/>
+          <w:color w:val="000000" w:themeColor="text1"/>
+          <w:szCs w:val="24"/>
+          <w:lang w:val="pt-BR"/>
+        </w:rPr>
+        <w:t>hhtt</w:t>
+      </w:r>
+      <w:proofErr w:type="spellEnd"/>
+      <w:r>
+        <w:rPr>
+          <w:rFonts w:ascii="Times New Roman" w:hAnsi="Times New Roman"/>
+          <w:color w:val="000000" w:themeColor="text1"/>
+          <w:szCs w:val="24"/>
+          <w:lang w:val="pt-BR"/>
+        </w:rPr>
+        <w:t>/</w:t>
+      </w:r>
+      <w:proofErr w:type="gramStart"/>
+      <w:r>
+        <w:rPr>
+          <w:rFonts w:ascii="Times New Roman" w:hAnsi="Times New Roman"/>
+          <w:color w:val="000000" w:themeColor="text1"/>
+          <w:szCs w:val="24"/>
+          <w:lang w:val="pt-BR"/>
+        </w:rPr>
+        <w:t>/....</w:t>
+      </w:r>
+      <w:proofErr w:type="gramEnd"/>
+      <w:r>
+        <w:rPr>
+          <w:rFonts w:ascii="Times New Roman" w:hAnsi="Times New Roman"/>
+          <w:color w:val="000000" w:themeColor="text1"/>
+          <w:szCs w:val="24"/>
+          <w:lang w:val="pt-BR"/>
+        </w:rPr>
+        <w:t xml:space="preserve">, com isso, usar o </w:t>
+      </w:r>
+      <w:proofErr w:type="spellStart"/>
+      <w:r>
+        <w:rPr>
+          <w:rFonts w:ascii="Times New Roman" w:hAnsi="Times New Roman"/>
+          <w:color w:val="000000" w:themeColor="text1"/>
+          <w:szCs w:val="24"/>
+          <w:lang w:val="pt-BR"/>
+        </w:rPr>
+        <w:t>git</w:t>
+      </w:r>
+      <w:proofErr w:type="spellEnd"/>
+      <w:r>
+        <w:rPr>
+          <w:rFonts w:ascii="Times New Roman" w:hAnsi="Times New Roman"/>
+          <w:color w:val="000000" w:themeColor="text1"/>
+          <w:szCs w:val="24"/>
+          <w:lang w:val="pt-BR"/>
+        </w:rPr>
+        <w:t xml:space="preserve"> para poder desenvolver o projeto em conjunto.</w:t>
+      </w:r>
+    </w:p>
+    <w:p>
+      <w:pPr>
+        <w:spacing w:line="360" w:lineRule="auto"/>
+        <w:ind w:firstLine="709"/>
+        <w:rPr>
+          <w:rFonts w:ascii="Times New Roman" w:hAnsi="Times New Roman"/>
+          <w:color w:val="000000" w:themeColor="text1"/>
+          <w:szCs w:val="24"/>
+          <w:lang w:val="pt-BR"/>
+        </w:rPr>
+      </w:pPr>
+      <w:r>
+        <w:rPr>
+          <w:rFonts w:ascii="Times New Roman" w:hAnsi="Times New Roman"/>
+          <w:color w:val="000000" w:themeColor="text1"/>
+          <w:szCs w:val="24"/>
+          <w:lang w:val="pt-BR"/>
+        </w:rPr>
+        <w:t xml:space="preserve">Utilizamos o </w:t>
+      </w:r>
+      <w:proofErr w:type="spellStart"/>
+      <w:r>
+        <w:rPr>
+          <w:rFonts w:ascii="Times New Roman" w:hAnsi="Times New Roman"/>
+          <w:color w:val="000000" w:themeColor="text1"/>
+          <w:szCs w:val="24"/>
+          <w:lang w:val="pt-BR"/>
+        </w:rPr>
+        <w:t>html</w:t>
+      </w:r>
+      <w:proofErr w:type="spellEnd"/>
+      <w:r>
+        <w:rPr>
+          <w:rFonts w:ascii="Times New Roman" w:hAnsi="Times New Roman"/>
+          <w:color w:val="000000" w:themeColor="text1"/>
+          <w:szCs w:val="24"/>
+          <w:lang w:val="pt-BR"/>
+        </w:rPr>
+        <w:t xml:space="preserve"> para estruturar o nosso projeto para Web, o CSS e </w:t>
+      </w:r>
+      <w:proofErr w:type="spellStart"/>
+      <w:r>
+        <w:rPr>
+          <w:rFonts w:ascii="Times New Roman" w:hAnsi="Times New Roman"/>
+          <w:color w:val="000000" w:themeColor="text1"/>
+          <w:szCs w:val="24"/>
+          <w:lang w:val="pt-BR"/>
+        </w:rPr>
+        <w:t>Framewor</w:t>
+      </w:r>
+      <w:proofErr w:type="spellEnd"/>
+      <w:r>
+        <w:rPr>
+          <w:rFonts w:ascii="Times New Roman" w:hAnsi="Times New Roman"/>
+          <w:color w:val="000000" w:themeColor="text1"/>
+          <w:szCs w:val="24"/>
+          <w:lang w:val="pt-BR"/>
+        </w:rPr>
         <w:t xml:space="preserve"> </w:t>
       </w:r>
       <w:proofErr w:type="spellStart"/>
       <w:r>
-        <w:t>Condutores</w:t>
+        <w:rPr>
+          <w:rFonts w:ascii="Times New Roman" w:hAnsi="Times New Roman"/>
+          <w:color w:val="000000" w:themeColor="text1"/>
+          <w:szCs w:val="24"/>
+          <w:lang w:val="pt-BR"/>
+        </w:rPr>
+        <w:t>Bootstrap</w:t>
       </w:r>
       <w:proofErr w:type="spellEnd"/>
       <w:r>
-        <w:t xml:space="preserve"> </w:t>
-      </w:r>
-      <w:r>
-        <w:t xml:space="preserve">e </w:t>
+        <w:rPr>
+          <w:rFonts w:ascii="Times New Roman" w:hAnsi="Times New Roman"/>
+          <w:color w:val="000000" w:themeColor="text1"/>
+          <w:szCs w:val="24"/>
+          <w:lang w:val="pt-BR"/>
+        </w:rPr>
+        <w:t xml:space="preserve">, </w:t>
       </w:r>
       <w:proofErr w:type="spellStart"/>
       <w:r>
-        <w:t>seus</w:t>
+        <w:rPr>
+          <w:rFonts w:ascii="Times New Roman" w:hAnsi="Times New Roman"/>
+          <w:color w:val="000000" w:themeColor="text1"/>
+          <w:szCs w:val="24"/>
+          <w:lang w:val="pt-BR"/>
+        </w:rPr>
+        <w:t>GitHub</w:t>
       </w:r>
       <w:proofErr w:type="spellEnd"/>
       <w:r>
-        <w:t xml:space="preserve"> </w:t>
-      </w:r>
-      <w:proofErr w:type="spellStart"/>
-      <w:r>
-        <w:t>veículos</w:t>
-      </w:r>
-      <w:proofErr w:type="spellEnd"/>
-      <w:r>
-        <w:t xml:space="preserve">, </w:t>
-      </w:r>
-      <w:proofErr w:type="spellStart"/>
-      <w:r>
-        <w:t>reservar</w:t>
-      </w:r>
-      <w:proofErr w:type="spellEnd"/>
-      <w:r>
-        <w:t xml:space="preserve"> </w:t>
-      </w:r>
-      <w:r>
-        <w:t xml:space="preserve">de </w:t>
-      </w:r>
-      <w:proofErr w:type="spellStart"/>
-      <w:r>
-        <w:t>vaga</w:t>
-      </w:r>
-      <w:proofErr w:type="spellEnd"/>
-      <w:r>
-        <w:t xml:space="preserve"> para </w:t>
-      </w:r>
-      <w:proofErr w:type="spellStart"/>
-      <w:r>
-        <w:t>viagem</w:t>
-      </w:r>
-      <w:proofErr w:type="spellEnd"/>
-      <w:r>
-        <w:t xml:space="preserve"> </w:t>
-      </w:r>
-      <w:proofErr w:type="spellStart"/>
-      <w:r>
-        <w:t>ou</w:t>
-      </w:r>
-      <w:proofErr w:type="spellEnd"/>
-      <w:r>
-        <w:t xml:space="preserve"> </w:t>
-      </w:r>
-      <w:proofErr w:type="spellStart"/>
-      <w:r>
-        <w:t>encomenda</w:t>
-      </w:r>
-      <w:proofErr w:type="spellEnd"/>
-      <w:r>
-        <w:t xml:space="preserve">, </w:t>
-      </w:r>
-      <w:proofErr w:type="spellStart"/>
-      <w:r>
-        <w:t>apresentar</w:t>
-      </w:r>
-      <w:proofErr w:type="spellEnd"/>
-      <w:r>
-        <w:t xml:space="preserve"> </w:t>
-      </w:r>
-      <w:proofErr w:type="spellStart"/>
-      <w:r>
-        <w:t>formas</w:t>
-      </w:r>
-      <w:proofErr w:type="spellEnd"/>
-      <w:r>
-        <w:t xml:space="preserve"> de </w:t>
-      </w:r>
-      <w:proofErr w:type="spellStart"/>
-      <w:r>
-        <w:t>pagamento</w:t>
-      </w:r>
-      <w:r>
-        <w:t>s</w:t>
-      </w:r>
-      <w:proofErr w:type="spellEnd"/>
-      <w:r>
-        <w:t xml:space="preserve">, </w:t>
-      </w:r>
-      <w:proofErr w:type="spellStart"/>
-      <w:r>
-        <w:t>mostrar</w:t>
-      </w:r>
-      <w:proofErr w:type="spellEnd"/>
-      <w:r>
-        <w:t xml:space="preserve"> status dos </w:t>
-      </w:r>
-      <w:proofErr w:type="spellStart"/>
-      <w:r>
-        <w:t>veículos</w:t>
-      </w:r>
-      <w:proofErr w:type="spellEnd"/>
-      <w:r>
-        <w:t xml:space="preserve"> </w:t>
-      </w:r>
-      <w:proofErr w:type="spellStart"/>
-      <w:r>
-        <w:t>cadastrados</w:t>
-      </w:r>
-      <w:proofErr w:type="spellEnd"/>
-      <w:r>
-        <w:t xml:space="preserve"> e </w:t>
-      </w:r>
-      <w:proofErr w:type="spellStart"/>
-      <w:r>
-        <w:t>disponibilidade</w:t>
-      </w:r>
-      <w:proofErr w:type="spellEnd"/>
-      <w:r>
-        <w:t xml:space="preserve"> de </w:t>
-      </w:r>
-      <w:proofErr w:type="spellStart"/>
-      <w:r>
-        <w:t>condutor</w:t>
-      </w:r>
-      <w:proofErr w:type="spellEnd"/>
-      <w:r>
-        <w:t xml:space="preserve"> de </w:t>
-      </w:r>
-      <w:proofErr w:type="spellStart"/>
-      <w:r>
-        <w:t>veículo</w:t>
-      </w:r>
-      <w:proofErr w:type="spellEnd"/>
-      <w:r>
-        <w:t xml:space="preserve">, </w:t>
-      </w:r>
-      <w:proofErr w:type="spellStart"/>
-      <w:r>
-        <w:t>contratação</w:t>
-      </w:r>
-      <w:proofErr w:type="spellEnd"/>
-      <w:r>
-        <w:t xml:space="preserve"> de </w:t>
-      </w:r>
-      <w:proofErr w:type="spellStart"/>
-      <w:r>
-        <w:t>serviços</w:t>
-      </w:r>
-      <w:proofErr w:type="spellEnd"/>
-      <w:r>
-        <w:t xml:space="preserve"> </w:t>
-      </w:r>
-      <w:proofErr w:type="spellStart"/>
-      <w:r>
-        <w:t>ofertados</w:t>
-      </w:r>
-      <w:proofErr w:type="spellEnd"/>
+        <w:rPr>
+          <w:rFonts w:ascii="Times New Roman" w:hAnsi="Times New Roman"/>
+          <w:color w:val="000000" w:themeColor="text1"/>
+          <w:szCs w:val="24"/>
+          <w:lang w:val="pt-BR"/>
+        </w:rPr>
+        <w:t>, seguindo as orientações das aulas administradas pelo professor da disciplina do curso de TI.</w:t>
+      </w:r>
+    </w:p>
+    <w:p>
+      <w:pPr>
+        <w:spacing w:line="360" w:lineRule="auto"/>
+        <w:ind w:firstLine="709"/>
+        <w:rPr>
+          <w:rFonts w:ascii="Times New Roman" w:hAnsi="Times New Roman"/>
+          <w:color w:val="000000" w:themeColor="text1"/>
+          <w:szCs w:val="24"/>
+          <w:lang w:val="pt-BR"/>
+        </w:rPr>
+      </w:pPr>
+    </w:p>
+    <w:p>
+      <w:pPr>
+        <w:spacing w:line="360" w:lineRule="auto"/>
+        <w:ind w:firstLine="709"/>
+        <w:rPr>
+          <w:rFonts w:ascii="Times New Roman" w:hAnsi="Times New Roman"/>
+          <w:color w:val="000000" w:themeColor="text1"/>
+          <w:szCs w:val="24"/>
+          <w:lang w:val="pt-BR"/>
+        </w:rPr>
+      </w:pPr>
+      <w:bookmarkStart w:id="0" w:name="_GoBack"/>
+      <w:bookmarkEnd w:id="0"/>
+    </w:p>
+    <w:p>
+      <w:pPr>
+        <w:spacing w:line="360" w:lineRule="auto"/>
+        <w:ind w:firstLine="709"/>
+        <w:rPr>
+          <w:rFonts w:ascii="Times New Roman" w:hAnsi="Times New Roman"/>
+          <w:color w:val="000000" w:themeColor="text1"/>
+          <w:szCs w:val="24"/>
+          <w:lang w:val="pt-BR"/>
+        </w:rPr>
+      </w:pPr>
     </w:p>
     <w:p>
       <w:pPr>
@@ -1647,7 +2943,14 @@
         <w:rPr>
           <w:lang w:val="pt-BR"/>
         </w:rPr>
-        <w:t xml:space="preserve"> da tela) do recurso e lembrar de citar a figura no texto</w:t>
+        <w:t xml:space="preserve"> </w:t>
+      </w:r>
+      <w:r>
+        <w:rPr>
+          <w:lang w:val="pt-BR"/>
+        </w:rPr>
+        <w:lastRenderedPageBreak/>
+        <w:t>da tela) do recurso e lembrar de citar a figura no texto</w:t>
       </w:r>
       <w:r>
         <w:rPr>
@@ -1698,7 +3001,7 @@
                     </pic:cNvPicPr>
                   </pic:nvPicPr>
                   <pic:blipFill>
-                    <a:blip r:embed="rId16" cstate="print">
+                    <a:blip r:embed="rId17" cstate="print">
                       <a:extLst>
                         <a:ext uri="{28A0092B-C50C-407E-A947-70E740481C1C}">
                           <a14:useLocalDpi xmlns:a14="http://schemas.microsoft.com/office/drawing/2010/main" val="0"/>
@@ -1786,6 +3089,138 @@
           <w:lang w:val="pt-BR"/>
         </w:rPr>
       </w:pPr>
+      <w:r>
+        <w:rPr>
+          <w:lang w:val="pt-BR"/>
+        </w:rPr>
+        <w:t xml:space="preserve">     </w:t>
+      </w:r>
+    </w:p>
+    <w:p>
+      <w:pPr>
+        <w:ind w:firstLine="2410"/>
+        <w:rPr>
+          <w:lang w:val="pt-BR"/>
+        </w:rPr>
+      </w:pPr>
+      <w:r>
+        <w:rPr>
+          <w:rFonts w:ascii="Times New Roman" w:hAnsi="Times New Roman"/>
+          <w:noProof/>
+          <w:szCs w:val="24"/>
+          <w:lang w:val="pt-BR"/>
+        </w:rPr>
+        <w:drawing>
+          <wp:inline distT="0" distB="0" distL="0" distR="0" wp14:anchorId="10F7E173" wp14:editId="1090B89F">
+            <wp:extent cx="2181225" cy="2181225"/>
+            <wp:effectExtent l="0" t="0" r="9525" b="9525"/>
+            <wp:docPr id="15" name="Imagem 15" descr="C:\Users\Alfredo\Documents\GitHub\site-captaxi\imagens\logo.png"/>
+            <wp:cNvGraphicFramePr>
+              <a:graphicFrameLocks xmlns:a="http://schemas.openxmlformats.org/drawingml/2006/main" noChangeAspect="1"/>
+            </wp:cNvGraphicFramePr>
+            <a:graphic xmlns:a="http://schemas.openxmlformats.org/drawingml/2006/main">
+              <a:graphicData uri="http://schemas.openxmlformats.org/drawingml/2006/picture">
+                <pic:pic xmlns:pic="http://schemas.openxmlformats.org/drawingml/2006/picture">
+                  <pic:nvPicPr>
+                    <pic:cNvPr id="0" name="Picture 1" descr="C:\Users\Alfredo\Documents\GitHub\site-captaxi\imagens\logo.png"/>
+                    <pic:cNvPicPr>
+                      <a:picLocks noChangeAspect="1" noChangeArrowheads="1"/>
+                    </pic:cNvPicPr>
+                  </pic:nvPicPr>
+                  <pic:blipFill>
+                    <a:blip r:embed="rId16">
+                      <a:extLst>
+                        <a:ext uri="{28A0092B-C50C-407E-A947-70E740481C1C}">
+                          <a14:useLocalDpi xmlns:a14="http://schemas.microsoft.com/office/drawing/2010/main" val="0"/>
+                        </a:ext>
+                      </a:extLst>
+                    </a:blip>
+                    <a:srcRect/>
+                    <a:stretch>
+                      <a:fillRect/>
+                    </a:stretch>
+                  </pic:blipFill>
+                  <pic:spPr bwMode="auto">
+                    <a:xfrm>
+                      <a:off x="0" y="0"/>
+                      <a:ext cx="2181225" cy="2181225"/>
+                    </a:xfrm>
+                    <a:prstGeom prst="rect">
+                      <a:avLst/>
+                    </a:prstGeom>
+                    <a:noFill/>
+                    <a:ln>
+                      <a:noFill/>
+                    </a:ln>
+                  </pic:spPr>
+                </pic:pic>
+              </a:graphicData>
+            </a:graphic>
+          </wp:inline>
+        </w:drawing>
+      </w:r>
+    </w:p>
+    <w:p>
+      <w:pPr>
+        <w:rPr>
+          <w:lang w:val="pt-BR"/>
+        </w:rPr>
+      </w:pPr>
+      <w:r>
+        <w:rPr>
+          <w:noProof/>
+          <w:lang w:val="pt-BR"/>
+        </w:rPr>
+        <w:lastRenderedPageBreak/>
+        <w:drawing>
+          <wp:inline distT="0" distB="0" distL="0" distR="0" wp14:anchorId="3E179C77" wp14:editId="45DF6E30">
+            <wp:extent cx="5400675" cy="3604181"/>
+            <wp:effectExtent l="0" t="0" r="0" b="0"/>
+            <wp:docPr id="14" name="Imagem 14" descr="C:\Users\Alfredo\Documents\GitHub\site-captaxi\imagens\foto CapTaxi2.jpg"/>
+            <wp:cNvGraphicFramePr>
+              <a:graphicFrameLocks xmlns:a="http://schemas.openxmlformats.org/drawingml/2006/main" noChangeAspect="1"/>
+            </wp:cNvGraphicFramePr>
+            <a:graphic xmlns:a="http://schemas.openxmlformats.org/drawingml/2006/main">
+              <a:graphicData uri="http://schemas.openxmlformats.org/drawingml/2006/picture">
+                <pic:pic xmlns:pic="http://schemas.openxmlformats.org/drawingml/2006/picture">
+                  <pic:nvPicPr>
+                    <pic:cNvPr id="0" name="Picture 2" descr="C:\Users\Alfredo\Documents\GitHub\site-captaxi\imagens\foto CapTaxi2.jpg"/>
+                    <pic:cNvPicPr>
+                      <a:picLocks noChangeAspect="1" noChangeArrowheads="1"/>
+                    </pic:cNvPicPr>
+                  </pic:nvPicPr>
+                  <pic:blipFill>
+                    <a:blip r:embed="rId15" cstate="print">
+                      <a:extLst>
+                        <a:ext uri="{28A0092B-C50C-407E-A947-70E740481C1C}">
+                          <a14:useLocalDpi xmlns:a14="http://schemas.microsoft.com/office/drawing/2010/main" val="0"/>
+                        </a:ext>
+                      </a:extLst>
+                    </a:blip>
+                    <a:srcRect/>
+                    <a:stretch>
+                      <a:fillRect/>
+                    </a:stretch>
+                  </pic:blipFill>
+                  <pic:spPr bwMode="auto">
+                    <a:xfrm>
+                      <a:off x="0" y="0"/>
+                      <a:ext cx="5400675" cy="3604181"/>
+                    </a:xfrm>
+                    <a:prstGeom prst="rect">
+                      <a:avLst/>
+                    </a:prstGeom>
+                    <a:noFill/>
+                    <a:ln>
+                      <a:noFill/>
+                    </a:ln>
+                  </pic:spPr>
+                </pic:pic>
+              </a:graphicData>
+            </a:graphic>
+          </wp:inline>
+        </w:drawing>
+      </w:r>
     </w:p>
     <w:p>
       <w:pPr>
@@ -1806,7 +3241,6 @@
         <w:rPr>
           <w:lang w:val="pt-BR"/>
         </w:rPr>
-        <w:lastRenderedPageBreak/>
         <w:t>Páginas</w:t>
       </w:r>
       <w:r>
@@ -1829,6 +3263,20 @@
         <w:t>html</w:t>
       </w:r>
       <w:proofErr w:type="spellEnd"/>
+    </w:p>
+    <w:p>
+      <w:pPr>
+        <w:rPr>
+          <w:lang w:val="pt-BR"/>
+        </w:rPr>
+      </w:pPr>
+    </w:p>
+    <w:p>
+      <w:pPr>
+        <w:rPr>
+          <w:lang w:val="pt-BR"/>
+        </w:rPr>
+      </w:pPr>
     </w:p>
     <w:p>
       <w:pPr>
@@ -1874,6 +3322,20 @@
     </w:p>
     <w:p>
       <w:pPr>
+        <w:rPr>
+          <w:lang w:val="pt-BR"/>
+        </w:rPr>
+      </w:pPr>
+    </w:p>
+    <w:p>
+      <w:pPr>
+        <w:rPr>
+          <w:lang w:val="pt-BR"/>
+        </w:rPr>
+      </w:pPr>
+    </w:p>
+    <w:p>
+      <w:pPr>
         <w:pStyle w:val="Ttulo1"/>
         <w:numPr>
           <w:ilvl w:val="1"/>
@@ -1910,6 +3372,20 @@
     </w:p>
     <w:p>
       <w:pPr>
+        <w:rPr>
+          <w:lang w:val="pt-BR"/>
+        </w:rPr>
+      </w:pPr>
+    </w:p>
+    <w:p>
+      <w:pPr>
+        <w:rPr>
+          <w:lang w:val="pt-BR"/>
+        </w:rPr>
+      </w:pPr>
+    </w:p>
+    <w:p>
+      <w:pPr>
         <w:pStyle w:val="Ttulo1"/>
         <w:numPr>
           <w:ilvl w:val="1"/>
@@ -1943,8 +3419,20 @@
         </w:rPr>
         <w:tab/>
       </w:r>
-      <w:bookmarkStart w:id="0" w:name="_GoBack"/>
-      <w:bookmarkEnd w:id="0"/>
+    </w:p>
+    <w:p>
+      <w:pPr>
+        <w:rPr>
+          <w:lang w:val="pt-BR"/>
+        </w:rPr>
+      </w:pPr>
+    </w:p>
+    <w:p>
+      <w:pPr>
+        <w:rPr>
+          <w:lang w:val="pt-BR"/>
+        </w:rPr>
+      </w:pPr>
     </w:p>
     <w:p>
       <w:pPr>
@@ -1976,6 +3464,20 @@
     </w:p>
     <w:p>
       <w:pPr>
+        <w:rPr>
+          <w:lang w:val="pt-BR"/>
+        </w:rPr>
+      </w:pPr>
+    </w:p>
+    <w:p>
+      <w:pPr>
+        <w:rPr>
+          <w:lang w:val="pt-BR"/>
+        </w:rPr>
+      </w:pPr>
+    </w:p>
+    <w:p>
+      <w:pPr>
         <w:pStyle w:val="Ttulo1"/>
         <w:numPr>
           <w:ilvl w:val="1"/>
@@ -1993,6 +3495,7 @@
         <w:rPr>
           <w:lang w:val="pt-BR"/>
         </w:rPr>
+        <w:lastRenderedPageBreak/>
         <w:t>CRUD</w:t>
       </w:r>
     </w:p>
@@ -2197,7 +3700,7 @@
       <w:r>
         <w:t xml:space="preserve">, J. (1995) “Motion Capture White Paper”, </w:t>
       </w:r>
-      <w:hyperlink r:id="rId17" w:history="1">
+      <w:hyperlink r:id="rId18" w:history="1">
         <w:r>
           <w:t>http://reality.sgi.com/employees/jam_sb/mocap/MoCapWP_v2.0.html</w:t>
         </w:r>
@@ -2212,11 +3715,170 @@
         <w:ind w:left="0" w:firstLine="0"/>
       </w:pPr>
     </w:p>
+    <w:p>
+      <w:pPr>
+        <w:pStyle w:val="Reference"/>
+        <w:ind w:left="0" w:firstLine="0"/>
+      </w:pPr>
+    </w:p>
+    <w:p>
+      <w:pPr>
+        <w:pStyle w:val="Reference"/>
+        <w:ind w:left="0" w:firstLine="0"/>
+      </w:pPr>
+    </w:p>
+    <w:p>
+      <w:pPr>
+        <w:pStyle w:val="Reference"/>
+        <w:ind w:left="0" w:firstLine="0"/>
+      </w:pPr>
+      <w:proofErr w:type="spellStart"/>
+      <w:r>
+        <w:t>Relatório</w:t>
+      </w:r>
+      <w:proofErr w:type="spellEnd"/>
+      <w:r>
+        <w:t xml:space="preserve"> </w:t>
+      </w:r>
+      <w:proofErr w:type="spellStart"/>
+      <w:r>
+        <w:t>técnico</w:t>
+      </w:r>
+      <w:proofErr w:type="spellEnd"/>
+      <w:r>
+        <w:t xml:space="preserve"> do </w:t>
+      </w:r>
+      <w:proofErr w:type="spellStart"/>
+      <w:r>
+        <w:t>Projeto</w:t>
+      </w:r>
+      <w:proofErr w:type="spellEnd"/>
+      <w:r>
+        <w:t xml:space="preserve"> </w:t>
+      </w:r>
+      <w:proofErr w:type="spellStart"/>
+      <w:r>
+        <w:t>CapTáxi</w:t>
+      </w:r>
+      <w:proofErr w:type="spellEnd"/>
+    </w:p>
+    <w:p>
+      <w:pPr>
+        <w:pStyle w:val="Reference"/>
+        <w:ind w:left="0" w:firstLine="0"/>
+      </w:pPr>
+      <w:proofErr w:type="spellStart"/>
+      <w:r>
+        <w:t>Após</w:t>
+      </w:r>
+      <w:proofErr w:type="spellEnd"/>
+      <w:r>
+        <w:t xml:space="preserve"> </w:t>
+      </w:r>
+    </w:p>
+    <w:p>
+      <w:pPr>
+        <w:pStyle w:val="Reference"/>
+        <w:ind w:left="0" w:firstLine="0"/>
+      </w:pPr>
+      <w:proofErr w:type="spellStart"/>
+      <w:r>
+        <w:t>Apos</w:t>
+      </w:r>
+      <w:proofErr w:type="spellEnd"/>
+      <w:r>
+        <w:t xml:space="preserve"> </w:t>
+      </w:r>
+      <w:proofErr w:type="spellStart"/>
+      <w:r>
+        <w:t>Após</w:t>
+      </w:r>
+      <w:proofErr w:type="spellEnd"/>
+      <w:r>
+        <w:t xml:space="preserve"> </w:t>
+      </w:r>
+    </w:p>
+    <w:p>
+      <w:pPr>
+        <w:pStyle w:val="Reference"/>
+        <w:ind w:left="0" w:firstLine="0"/>
+      </w:pPr>
+      <w:proofErr w:type="spellStart"/>
+      <w:r>
+        <w:t>Após</w:t>
+      </w:r>
+      <w:proofErr w:type="spellEnd"/>
+      <w:r>
+        <w:t xml:space="preserve"> </w:t>
+      </w:r>
+    </w:p>
+    <w:p>
+      <w:pPr>
+        <w:pStyle w:val="Reference"/>
+        <w:ind w:left="0" w:firstLine="0"/>
+      </w:pPr>
+      <w:proofErr w:type="spellStart"/>
+      <w:r>
+        <w:t>Após</w:t>
+      </w:r>
+      <w:proofErr w:type="spellEnd"/>
+      <w:r>
+        <w:t xml:space="preserve"> </w:t>
+      </w:r>
+    </w:p>
+    <w:p>
+      <w:pPr>
+        <w:pStyle w:val="Reference"/>
+        <w:ind w:left="0" w:firstLine="0"/>
+      </w:pPr>
+      <w:proofErr w:type="spellStart"/>
+      <w:proofErr w:type="gramStart"/>
+      <w:r>
+        <w:t>analisarmos</w:t>
+      </w:r>
+      <w:proofErr w:type="spellEnd"/>
+      <w:proofErr w:type="gramEnd"/>
+      <w:r>
+        <w:t xml:space="preserve"> </w:t>
+      </w:r>
+      <w:proofErr w:type="spellStart"/>
+      <w:r>
+        <w:t>os</w:t>
+      </w:r>
+      <w:proofErr w:type="spellEnd"/>
+      <w:r>
+        <w:t xml:space="preserve"> dados de </w:t>
+      </w:r>
+      <w:proofErr w:type="spellStart"/>
+      <w:r>
+        <w:t>nossa</w:t>
+      </w:r>
+      <w:proofErr w:type="spellEnd"/>
+      <w:r>
+        <w:t xml:space="preserve"> </w:t>
+      </w:r>
+      <w:proofErr w:type="spellStart"/>
+      <w:r>
+        <w:t>pesquisa</w:t>
+      </w:r>
+      <w:proofErr w:type="spellEnd"/>
+      <w:r>
+        <w:t xml:space="preserve"> </w:t>
+      </w:r>
+      <w:proofErr w:type="spellStart"/>
+      <w:r>
+        <w:t>definirmos</w:t>
+      </w:r>
+      <w:proofErr w:type="spellEnd"/>
+      <w:r>
+        <w:t xml:space="preserve"> </w:t>
+      </w:r>
+    </w:p>
     <w:sectPr>
-      <w:headerReference w:type="even" r:id="rId18"/>
-      <w:headerReference w:type="default" r:id="rId19"/>
-      <w:footerReference w:type="even" r:id="rId20"/>
-      <w:footerReference w:type="first" r:id="rId21"/>
+      <w:headerReference w:type="even" r:id="rId19"/>
+      <w:headerReference w:type="default" r:id="rId20"/>
+      <w:footerReference w:type="even" r:id="rId21"/>
+      <w:footerReference w:type="first" r:id="rId22"/>
       <w:type w:val="continuous"/>
       <w:pgSz w:w="11907" w:h="16840" w:code="9"/>
       <w:pgMar w:top="1985" w:right="1701" w:bottom="1418" w:left="1701" w:header="964" w:footer="964" w:gutter="0"/>
@@ -3626,7 +5288,7 @@
     <w:lsdException w:name="Title" w:qFormat="1"/>
     <w:lsdException w:name="Subtitle" w:qFormat="1"/>
     <w:lsdException w:name="Strong" w:qFormat="1"/>
-    <w:lsdException w:name="Emphasis" w:qFormat="1"/>
+    <w:lsdException w:name="Emphasis" w:uiPriority="20" w:qFormat="1"/>
     <w:lsdException w:name="Normal Table" w:semiHidden="1" w:unhideWhenUsed="1"/>
     <w:lsdException w:name="Table Simple 1" w:semiHidden="1" w:unhideWhenUsed="1"/>
     <w:lsdException w:name="Table Simple 2" w:semiHidden="1" w:unhideWhenUsed="1"/>
@@ -4269,6 +5931,17 @@
       <w:lang w:val="en-US"/>
     </w:rPr>
   </w:style>
+  <w:style w:type="character" w:styleId="nfase">
+    <w:name w:val="Emphasis"/>
+    <w:basedOn w:val="Fontepargpadro"/>
+    <w:uiPriority w:val="20"/>
+    <w:qFormat/>
+    <w:rsid w:val="007F19FC"/>
+    <w:rPr>
+      <w:i/>
+      <w:iCs/>
+    </w:rPr>
+  </w:style>
 </w:styles>
 </file>
 

</xml_diff>